<commit_message>
add changes in p1
</commit_message>
<xml_diff>
--- a/Web Part 1 Yariv Swid.docx
+++ b/Web Part 1 Yariv Swid.docx
@@ -1474,500 +1474,62 @@
         <w:ind w:left="1447" w:right="307" w:firstLine="0"/>
         <w:jc w:val="left"/>
         <w:rPr>
-          <w:rFonts w:asciiTheme="minorHAnsi" w:hAnsiTheme="minorHAnsi" w:cstheme="minorHAnsi"/>
-          <w:szCs w:val="22"/>
-          <w:lang w:val="en-US"/>
-        </w:rPr>
-      </w:pPr>
-    </w:p>
-    <w:p>
-      <w:pPr>
-        <w:ind w:left="364" w:right="403"/>
-        <w:jc w:val="left"/>
-        <w:rPr>
-          <w:rFonts w:asciiTheme="minorHAnsi" w:hAnsiTheme="minorHAnsi" w:cstheme="minorHAnsi"/>
-          <w:b/>
-          <w:bCs/>
-        </w:rPr>
-      </w:pPr>
-      <w:proofErr w:type="spellStart"/>
-      <w:r>
-        <w:rPr>
-          <w:rFonts w:asciiTheme="minorHAnsi" w:hAnsiTheme="minorHAnsi" w:cstheme="minorHAnsi"/>
-          <w:b/>
-          <w:bCs/>
-          <w:szCs w:val="22"/>
-          <w:u w:val="single" w:color="000000"/>
-          <w:rtl/>
-        </w:rPr>
-        <w:t>ספסיפיקציות</w:t>
-      </w:r>
-      <w:proofErr w:type="spellEnd"/>
-      <w:r>
-        <w:rPr>
-          <w:rFonts w:asciiTheme="minorHAnsi" w:hAnsiTheme="minorHAnsi" w:cstheme="minorHAnsi"/>
-          <w:b/>
-          <w:bCs/>
-          <w:szCs w:val="22"/>
-          <w:u w:val="single" w:color="000000"/>
-          <w:rtl/>
+          <w:rFonts w:asciiTheme="minorHAnsi" w:hAnsiTheme="minorHAnsi" w:cstheme="minorHAnsi" w:hint="cs"/>
+          <w:szCs w:val="22"/>
+          <w:rtl/>
+          <w:lang w:val="en-US"/>
+        </w:rPr>
+      </w:pPr>
+      <w:r>
+        <w:rPr>
+          <w:rFonts w:asciiTheme="minorHAnsi" w:hAnsiTheme="minorHAnsi" w:cstheme="minorHAnsi" w:hint="cs"/>
+          <w:szCs w:val="22"/>
+          <w:rtl/>
+          <w:lang w:val="en-US"/>
+        </w:rPr>
+        <w:t>הערה: (</w:t>
+      </w:r>
+      <w:r>
+        <w:rPr>
+          <w:rFonts w:asciiTheme="minorHAnsi" w:hAnsiTheme="minorHAnsi" w:cstheme="minorHAnsi" w:hint="cs"/>
+          <w:szCs w:val="22"/>
+          <w:lang w:val="en-US"/>
         </w:rPr>
         <w:t xml:space="preserve"> </w:t>
       </w:r>
       <w:r>
         <w:rPr>
-          <w:rFonts w:asciiTheme="minorHAnsi" w:hAnsiTheme="minorHAnsi" w:cstheme="minorHAnsi"/>
-          <w:b/>
-          <w:bCs/>
-          <w:u w:val="single" w:color="000000"/>
-        </w:rPr>
-        <w:t>UI</w:t>
-      </w:r>
-      <w:r>
-        <w:rPr>
-          <w:rFonts w:asciiTheme="minorHAnsi" w:hAnsiTheme="minorHAnsi" w:cstheme="minorHAnsi"/>
-          <w:b/>
-          <w:bCs/>
-          <w:szCs w:val="22"/>
-          <w:u w:val="single" w:color="000000"/>
-          <w:rtl/>
-        </w:rPr>
-        <w:t>:</w:t>
-      </w:r>
-    </w:p>
-    <w:p>
-      <w:pPr>
-        <w:numPr>
-          <w:ilvl w:val="1"/>
-          <w:numId w:val="1"/>
-        </w:numPr>
-        <w:spacing w:after="156" w:line="259" w:lineRule="auto"/>
-        <w:ind w:right="307" w:hanging="360"/>
-        <w:jc w:val="left"/>
-        <w:rPr>
-          <w:rFonts w:asciiTheme="minorHAnsi" w:hAnsiTheme="minorHAnsi" w:cstheme="minorHAnsi"/>
-        </w:rPr>
-      </w:pPr>
-      <w:r>
-        <w:rPr>
-          <w:rFonts w:asciiTheme="minorHAnsi" w:hAnsiTheme="minorHAnsi" w:cstheme="minorHAnsi"/>
-          <w:szCs w:val="22"/>
-          <w:rtl/>
-        </w:rPr>
-        <w:t>ה</w:t>
-      </w:r>
-      <w:r>
-        <w:rPr>
-          <w:rFonts w:asciiTheme="minorHAnsi" w:hAnsiTheme="minorHAnsi" w:cstheme="minorHAnsi"/>
-          <w:szCs w:val="22"/>
-          <w:rtl/>
-        </w:rPr>
-        <w:t xml:space="preserve">רושם שהאפליקציה מבקשת להותיר על </w:t>
-      </w:r>
-      <w:r>
-        <w:rPr>
-          <w:rFonts w:asciiTheme="minorHAnsi" w:hAnsiTheme="minorHAnsi" w:cstheme="minorHAnsi"/>
-          <w:szCs w:val="22"/>
-          <w:rtl/>
-        </w:rPr>
-        <w:t>המשתמש</w:t>
-      </w:r>
-      <w:r>
-        <w:rPr>
-          <w:rFonts w:asciiTheme="minorHAnsi" w:hAnsiTheme="minorHAnsi" w:cstheme="minorHAnsi"/>
-          <w:szCs w:val="22"/>
-          <w:rtl/>
-        </w:rPr>
-        <w:t>:</w:t>
-      </w:r>
-    </w:p>
-    <w:p>
-      <w:pPr>
-        <w:numPr>
-          <w:ilvl w:val="2"/>
-          <w:numId w:val="1"/>
-        </w:numPr>
-        <w:ind w:right="370" w:hanging="367"/>
-        <w:jc w:val="left"/>
-        <w:rPr>
-          <w:rFonts w:asciiTheme="minorHAnsi" w:hAnsiTheme="minorHAnsi" w:cstheme="minorHAnsi"/>
-        </w:rPr>
-      </w:pPr>
-      <w:r>
-        <w:rPr>
-          <w:rFonts w:asciiTheme="minorHAnsi" w:hAnsiTheme="minorHAnsi" w:cstheme="minorHAnsi"/>
-          <w:szCs w:val="22"/>
-          <w:rtl/>
-        </w:rPr>
-        <w:t>קלילות –</w:t>
-      </w:r>
-      <w:r>
-        <w:rPr>
-          <w:rFonts w:asciiTheme="minorHAnsi" w:hAnsiTheme="minorHAnsi" w:cstheme="minorHAnsi"/>
-          <w:szCs w:val="22"/>
-          <w:rtl/>
-        </w:rPr>
-        <w:t xml:space="preserve"> הממשק צריך להיות נוח לכל משתמש באשר הוא </w:t>
-      </w:r>
-      <w:r>
-        <w:rPr>
-          <w:rFonts w:asciiTheme="minorHAnsi" w:hAnsiTheme="minorHAnsi" w:cstheme="minorHAnsi"/>
-          <w:szCs w:val="22"/>
-          <w:rtl/>
-        </w:rPr>
-        <w:t xml:space="preserve">ולכן </w:t>
-      </w:r>
-      <w:r>
-        <w:rPr>
-          <w:rFonts w:asciiTheme="minorHAnsi" w:hAnsiTheme="minorHAnsi" w:cstheme="minorHAnsi"/>
-          <w:szCs w:val="22"/>
-          <w:rtl/>
-        </w:rPr>
-        <w:t>השימוש</w:t>
-      </w:r>
-      <w:r>
-        <w:rPr>
-          <w:rFonts w:asciiTheme="minorHAnsi" w:hAnsiTheme="minorHAnsi" w:cstheme="minorHAnsi"/>
-          <w:szCs w:val="22"/>
-          <w:rtl/>
-        </w:rPr>
-        <w:t xml:space="preserve"> צריך להיות מהיר, קליל ולא מסרבל</w:t>
-      </w:r>
-      <w:r>
-        <w:rPr>
-          <w:rFonts w:asciiTheme="minorHAnsi" w:hAnsiTheme="minorHAnsi" w:cstheme="minorHAnsi"/>
-          <w:szCs w:val="22"/>
-          <w:rtl/>
-        </w:rPr>
-        <w:t>.</w:t>
-      </w:r>
-      <w:r>
-        <w:rPr>
-          <w:rFonts w:asciiTheme="minorHAnsi" w:hAnsiTheme="minorHAnsi" w:cstheme="minorHAnsi"/>
-          <w:rtl/>
-        </w:rPr>
-        <w:t xml:space="preserve"> </w:t>
-      </w:r>
-    </w:p>
-    <w:p>
-      <w:pPr>
-        <w:numPr>
-          <w:ilvl w:val="2"/>
-          <w:numId w:val="1"/>
-        </w:numPr>
-        <w:spacing w:after="42"/>
-        <w:ind w:right="370" w:hanging="367"/>
-        <w:jc w:val="left"/>
-        <w:rPr>
-          <w:rFonts w:asciiTheme="minorHAnsi" w:hAnsiTheme="minorHAnsi" w:cstheme="minorHAnsi"/>
-        </w:rPr>
-      </w:pPr>
-      <w:r>
-        <w:rPr>
-          <w:rFonts w:asciiTheme="minorHAnsi" w:hAnsiTheme="minorHAnsi" w:cstheme="minorHAnsi"/>
-          <w:szCs w:val="22"/>
-          <w:rtl/>
-        </w:rPr>
-        <w:t xml:space="preserve">חיוניות – האתר </w:t>
-      </w:r>
-      <w:r>
-        <w:rPr>
-          <w:rFonts w:asciiTheme="minorHAnsi" w:hAnsiTheme="minorHAnsi" w:cstheme="minorHAnsi"/>
-          <w:szCs w:val="22"/>
-          <w:rtl/>
-        </w:rPr>
-        <w:t>יעזור</w:t>
-      </w:r>
-      <w:r>
-        <w:rPr>
-          <w:rFonts w:asciiTheme="minorHAnsi" w:hAnsiTheme="minorHAnsi" w:cstheme="minorHAnsi"/>
-          <w:szCs w:val="22"/>
-          <w:rtl/>
-        </w:rPr>
-        <w:t xml:space="preserve"> למשתמש </w:t>
-      </w:r>
-      <w:r>
-        <w:rPr>
-          <w:rFonts w:asciiTheme="minorHAnsi" w:hAnsiTheme="minorHAnsi" w:cstheme="minorHAnsi"/>
-          <w:szCs w:val="22"/>
-          <w:rtl/>
-        </w:rPr>
-        <w:t>לעקוב אחר הוצאותיו והכנסותיו</w:t>
-      </w:r>
-      <w:r>
-        <w:rPr>
-          <w:rFonts w:asciiTheme="minorHAnsi" w:hAnsiTheme="minorHAnsi" w:cstheme="minorHAnsi"/>
-          <w:szCs w:val="22"/>
-          <w:rtl/>
-        </w:rPr>
-        <w:t xml:space="preserve"> ועל כן תהליך </w:t>
-      </w:r>
-      <w:r>
-        <w:rPr>
-          <w:rFonts w:asciiTheme="minorHAnsi" w:hAnsiTheme="minorHAnsi" w:cstheme="minorHAnsi"/>
-          <w:szCs w:val="22"/>
-          <w:rtl/>
-        </w:rPr>
-        <w:t>השימוש</w:t>
-      </w:r>
-      <w:r>
-        <w:rPr>
-          <w:rFonts w:asciiTheme="minorHAnsi" w:hAnsiTheme="minorHAnsi" w:cstheme="minorHAnsi"/>
-          <w:szCs w:val="22"/>
-          <w:rtl/>
-        </w:rPr>
-        <w:t xml:space="preserve"> צריך להיות תמציתי וב</w:t>
-      </w:r>
-      <w:r>
-        <w:rPr>
-          <w:rFonts w:asciiTheme="minorHAnsi" w:hAnsiTheme="minorHAnsi" w:cstheme="minorHAnsi"/>
-          <w:szCs w:val="22"/>
-          <w:rtl/>
-        </w:rPr>
-        <w:t xml:space="preserve">רור, בנוסף האתר צריך לתת שימוש </w:t>
-      </w:r>
-      <w:r>
-        <w:rPr>
-          <w:rFonts w:asciiTheme="minorHAnsi" w:hAnsiTheme="minorHAnsi" w:cstheme="minorHAnsi"/>
-          <w:szCs w:val="22"/>
-          <w:rtl/>
-        </w:rPr>
-        <w:t>רחב מספיק על מנת להציג אפשרויות בפני המשתמש שיצדיקו את השימוש באתר מאידך.</w:t>
-      </w:r>
-    </w:p>
-    <w:p>
-      <w:pPr>
-        <w:numPr>
-          <w:ilvl w:val="2"/>
-          <w:numId w:val="1"/>
-        </w:numPr>
-        <w:ind w:right="370" w:hanging="367"/>
-        <w:jc w:val="left"/>
-        <w:rPr>
-          <w:rFonts w:asciiTheme="minorHAnsi" w:hAnsiTheme="minorHAnsi" w:cstheme="minorHAnsi"/>
-        </w:rPr>
-      </w:pPr>
-      <w:r>
-        <w:rPr>
-          <w:rFonts w:asciiTheme="minorHAnsi" w:hAnsiTheme="minorHAnsi" w:cstheme="minorHAnsi"/>
-          <w:szCs w:val="22"/>
-          <w:rtl/>
-        </w:rPr>
-        <w:t>פשטות – כחלק ממשק המשתמש ארצה שהתהליך באתר יהיה בהיר ופשוט ככל שניתן על מנת למנוע מצב של הצפת מידע שאינו רלוונטי למשתמש</w:t>
-      </w:r>
-      <w:r>
-        <w:rPr>
-          <w:rFonts w:asciiTheme="minorHAnsi" w:hAnsiTheme="minorHAnsi" w:cstheme="minorHAnsi"/>
-          <w:szCs w:val="22"/>
-          <w:rtl/>
-        </w:rPr>
-        <w:t xml:space="preserve"> או העדפת שימוש בגיליון אקסל </w:t>
-      </w:r>
-      <w:r>
-        <w:rPr>
-          <w:rFonts w:asciiTheme="minorHAnsi" w:hAnsiTheme="minorHAnsi" w:cstheme="minorHAnsi"/>
-          <w:szCs w:val="22"/>
-          <w:rtl/>
-        </w:rPr>
-        <w:t>א</w:t>
-      </w:r>
-      <w:r>
-        <w:rPr>
-          <w:rFonts w:asciiTheme="minorHAnsi" w:hAnsiTheme="minorHAnsi" w:cstheme="minorHAnsi"/>
-          <w:szCs w:val="22"/>
-          <w:rtl/>
-        </w:rPr>
-        <w:t>ו</w:t>
-      </w:r>
-      <w:r>
-        <w:rPr>
-          <w:rFonts w:asciiTheme="minorHAnsi" w:hAnsiTheme="minorHAnsi" w:cstheme="minorHAnsi"/>
-          <w:szCs w:val="22"/>
-          <w:rtl/>
-        </w:rPr>
-        <w:t xml:space="preserve"> ב</w:t>
-      </w:r>
-      <w:r>
-        <w:rPr>
-          <w:rFonts w:asciiTheme="minorHAnsi" w:hAnsiTheme="minorHAnsi" w:cstheme="minorHAnsi"/>
-          <w:szCs w:val="22"/>
-          <w:rtl/>
-        </w:rPr>
-        <w:t>טכנולוגיה דומה</w:t>
-      </w:r>
-      <w:r>
-        <w:rPr>
-          <w:rFonts w:asciiTheme="minorHAnsi" w:hAnsiTheme="minorHAnsi" w:cstheme="minorHAnsi"/>
-          <w:szCs w:val="22"/>
-          <w:rtl/>
-        </w:rPr>
-        <w:t>.</w:t>
-      </w:r>
-    </w:p>
-    <w:p>
-      <w:pPr>
-        <w:spacing w:after="66" w:line="300" w:lineRule="auto"/>
-        <w:ind w:left="717" w:right="139" w:hanging="357"/>
-        <w:jc w:val="left"/>
-        <w:rPr>
-          <w:rFonts w:asciiTheme="minorHAnsi" w:hAnsiTheme="minorHAnsi" w:cstheme="minorHAnsi"/>
-          <w:szCs w:val="22"/>
-          <w:rtl/>
-        </w:rPr>
-      </w:pPr>
-      <w:r>
-        <w:rPr>
-          <w:rFonts w:asciiTheme="minorHAnsi" w:hAnsiTheme="minorHAnsi" w:cstheme="minorHAnsi"/>
-          <w:szCs w:val="22"/>
-          <w:rtl/>
-        </w:rPr>
-        <w:t>ב .</w:t>
-      </w:r>
-      <w:r>
-        <w:rPr>
-          <w:rFonts w:asciiTheme="minorHAnsi" w:eastAsia="Arial" w:hAnsiTheme="minorHAnsi" w:cstheme="minorHAnsi"/>
-          <w:szCs w:val="22"/>
-          <w:rtl/>
-        </w:rPr>
-        <w:t xml:space="preserve"> </w:t>
-      </w:r>
-      <w:r>
-        <w:rPr>
-          <w:rFonts w:asciiTheme="minorHAnsi" w:hAnsiTheme="minorHAnsi" w:cstheme="minorHAnsi"/>
-          <w:szCs w:val="22"/>
-          <w:rtl/>
-        </w:rPr>
-        <w:t>אמצעים גרפיים שמשרתים את ערכים אלו</w:t>
-      </w:r>
-      <w:r>
-        <w:rPr>
-          <w:rFonts w:asciiTheme="minorHAnsi" w:hAnsiTheme="minorHAnsi" w:cstheme="minorHAnsi"/>
-          <w:szCs w:val="22"/>
-          <w:rtl/>
-        </w:rPr>
-        <w:t>:</w:t>
-      </w:r>
-      <w:r>
-        <w:rPr>
-          <w:rFonts w:asciiTheme="minorHAnsi" w:hAnsiTheme="minorHAnsi" w:cstheme="minorHAnsi"/>
-          <w:szCs w:val="22"/>
-          <w:rtl/>
-        </w:rPr>
-        <w:t xml:space="preserve"> </w:t>
-      </w:r>
-    </w:p>
-    <w:p>
-      <w:pPr>
-        <w:spacing w:after="66" w:line="300" w:lineRule="auto"/>
-        <w:ind w:left="717" w:right="139" w:hanging="357"/>
-        <w:jc w:val="left"/>
-        <w:rPr>
-          <w:rFonts w:asciiTheme="minorHAnsi" w:hAnsiTheme="minorHAnsi" w:cstheme="minorHAnsi"/>
-          <w:szCs w:val="22"/>
-          <w:rtl/>
-        </w:rPr>
-      </w:pPr>
-      <w:r>
-        <w:rPr>
-          <w:rFonts w:asciiTheme="minorHAnsi" w:hAnsiTheme="minorHAnsi" w:cstheme="minorHAnsi"/>
-          <w:szCs w:val="22"/>
-          <w:rtl/>
-        </w:rPr>
-        <w:t>ארבעה</w:t>
-      </w:r>
-      <w:r>
-        <w:rPr>
-          <w:rFonts w:asciiTheme="minorHAnsi" w:hAnsiTheme="minorHAnsi" w:cstheme="minorHAnsi"/>
-          <w:szCs w:val="22"/>
-          <w:rtl/>
-        </w:rPr>
-        <w:t xml:space="preserve"> צבעים בעזרתם אעצב את האתר</w:t>
-      </w:r>
-      <w:r>
-        <w:rPr>
-          <w:rFonts w:asciiTheme="minorHAnsi" w:hAnsiTheme="minorHAnsi" w:cstheme="minorHAnsi"/>
-          <w:szCs w:val="22"/>
-          <w:rtl/>
-        </w:rPr>
-        <w:t>-</w:t>
-      </w:r>
-      <w:r>
-        <w:rPr>
-          <w:rFonts w:asciiTheme="minorHAnsi" w:hAnsiTheme="minorHAnsi" w:cstheme="minorHAnsi"/>
-          <w:szCs w:val="22"/>
-          <w:rtl/>
-        </w:rPr>
-        <w:t xml:space="preserve"> הצבע הדומיננטי</w:t>
-      </w:r>
-      <w:r>
-        <w:rPr>
-          <w:rFonts w:asciiTheme="minorHAnsi" w:hAnsiTheme="minorHAnsi" w:cstheme="minorHAnsi"/>
-          <w:szCs w:val="22"/>
-          <w:rtl/>
-        </w:rPr>
-        <w:t xml:space="preserve">: </w:t>
-      </w:r>
-      <w:r>
-        <w:rPr>
-          <w:rFonts w:asciiTheme="minorHAnsi" w:hAnsiTheme="minorHAnsi" w:cstheme="minorHAnsi"/>
-          <w:szCs w:val="22"/>
-          <w:rtl/>
-        </w:rPr>
-        <w:t>תכלת קוד-</w:t>
-      </w:r>
-      <w:r>
-        <w:rPr>
-          <w:rFonts w:asciiTheme="minorHAnsi" w:hAnsiTheme="minorHAnsi" w:cstheme="minorHAnsi"/>
-          <w:szCs w:val="22"/>
-          <w:rtl/>
-        </w:rPr>
-        <w:t xml:space="preserve"> </w:t>
-      </w:r>
-      <w:r>
-        <w:rPr>
-          <w:rFonts w:asciiTheme="minorHAnsi" w:hAnsiTheme="minorHAnsi" w:cstheme="minorHAnsi"/>
-          <w:sz w:val="21"/>
-          <w:szCs w:val="21"/>
-          <w:shd w:val="clear" w:color="auto" w:fill="FFFFFF"/>
-        </w:rPr>
-        <w:t>#</w:t>
-      </w:r>
-      <w:r>
-        <w:rPr>
-          <w:rFonts w:asciiTheme="minorHAnsi" w:hAnsiTheme="minorHAnsi" w:cstheme="minorHAnsi"/>
-          <w:sz w:val="21"/>
-          <w:szCs w:val="21"/>
-          <w:shd w:val="clear" w:color="auto" w:fill="FFFFFF"/>
-        </w:rPr>
-        <w:t>0a8fe8</w:t>
-      </w:r>
-      <w:r>
-        <w:rPr>
-          <w:rFonts w:asciiTheme="minorHAnsi" w:hAnsiTheme="minorHAnsi" w:cstheme="minorHAnsi"/>
-          <w:szCs w:val="22"/>
-          <w:rtl/>
-        </w:rPr>
-        <w:t xml:space="preserve"> </w:t>
-      </w:r>
-      <w:r>
-        <w:rPr>
-          <w:rFonts w:asciiTheme="minorHAnsi" w:hAnsiTheme="minorHAnsi" w:cstheme="minorHAnsi"/>
-          <w:szCs w:val="22"/>
-          <w:rtl/>
-        </w:rPr>
-        <w:t xml:space="preserve">דוגמא - </w:t>
-      </w:r>
-      <w:r>
-        <w:rPr>
-          <w:rFonts w:asciiTheme="minorHAnsi" w:hAnsiTheme="minorHAnsi" w:cstheme="minorHAnsi"/>
-          <w:szCs w:val="22"/>
-          <w:rtl/>
+          <w:rFonts w:asciiTheme="minorHAnsi" w:hAnsiTheme="minorHAnsi" w:cstheme="minorHAnsi" w:hint="cs"/>
+          <w:szCs w:val="22"/>
+          <w:rtl/>
+          <w:lang w:val="en-US"/>
+        </w:rPr>
+        <w:t>אני שוקל לנרמל את הטבלאות הוצאות והכנסות וליצור טבלה להוצאות וטבלה להכנסות ולנרמל את הטבלה וליצור כמה טבלאות קטנות כמו טבלת קטגוריות, טבלת חנויות ועוד..)</w:t>
+      </w:r>
+    </w:p>
+    <w:p>
+      <w:pPr>
+        <w:pStyle w:val="ListParagraph"/>
+        <w:ind w:left="1447" w:right="307" w:firstLine="0"/>
+        <w:jc w:val="left"/>
+        <w:rPr>
+          <w:rFonts w:asciiTheme="minorHAnsi" w:hAnsiTheme="minorHAnsi" w:cstheme="minorHAnsi"/>
+          <w:szCs w:val="22"/>
+          <w:lang w:val="en-US"/>
+        </w:rPr>
+      </w:pPr>
+      <w:r>
+        <w:rPr>
+          <w:rFonts w:asciiTheme="minorHAnsi" w:hAnsiTheme="minorHAnsi"/>
+          <w:szCs w:val="22"/>
+          <w:rtl/>
+          <w:lang w:val="en-US"/>
         </w:rPr>
         <w:drawing>
-          <wp:inline distT="0" distB="0" distL="0" distR="0" wp14:anchorId="204608D6" wp14:editId="39CDACD8">
-            <wp:extent cx="177800" cy="165100"/>
-            <wp:effectExtent l="0" t="0" r="0" b="0"/>
-            <wp:docPr id="1" name="Picture 1"/>
+          <wp:inline distT="0" distB="0" distL="0" distR="0" wp14:anchorId="28908905" wp14:editId="4DDC0BEC">
+            <wp:extent cx="5273675" cy="2996565"/>
+            <wp:effectExtent l="0" t="0" r="0" b="635"/>
+            <wp:docPr id="13" name="Picture 13"/>
             <wp:cNvGraphicFramePr>
               <a:graphicFrameLocks xmlns:a="http://schemas.openxmlformats.org/drawingml/2006/main" noChangeAspect="1"/>
             </wp:cNvGraphicFramePr>
@@ -1987,7 +1549,7 @@
                   <pic:spPr>
                     <a:xfrm>
                       <a:off x="0" y="0"/>
-                      <a:ext cx="177800" cy="165100"/>
+                      <a:ext cx="5273675" cy="2996565"/>
                     </a:xfrm>
                     <a:prstGeom prst="rect">
                       <a:avLst/>
@@ -2002,26 +1564,363 @@
     </w:p>
     <w:p>
       <w:pPr>
+        <w:pStyle w:val="ListParagraph"/>
+        <w:ind w:left="1447" w:right="307" w:firstLine="0"/>
+        <w:jc w:val="left"/>
+        <w:rPr>
+          <w:rFonts w:asciiTheme="minorHAnsi" w:hAnsiTheme="minorHAnsi" w:cstheme="minorHAnsi"/>
+          <w:szCs w:val="22"/>
+          <w:lang w:val="en-US"/>
+        </w:rPr>
+      </w:pPr>
+    </w:p>
+    <w:p>
+      <w:pPr>
+        <w:ind w:left="364" w:right="403"/>
+        <w:jc w:val="left"/>
+        <w:rPr>
+          <w:rFonts w:asciiTheme="minorHAnsi" w:hAnsiTheme="minorHAnsi" w:cstheme="minorHAnsi"/>
+          <w:b/>
+          <w:bCs/>
+        </w:rPr>
+      </w:pPr>
+      <w:proofErr w:type="spellStart"/>
+      <w:r>
+        <w:rPr>
+          <w:rFonts w:asciiTheme="minorHAnsi" w:hAnsiTheme="minorHAnsi" w:cstheme="minorHAnsi"/>
+          <w:b/>
+          <w:bCs/>
+          <w:szCs w:val="22"/>
+          <w:u w:val="single" w:color="000000"/>
+          <w:rtl/>
+        </w:rPr>
+        <w:t>ספסיפיקציות</w:t>
+      </w:r>
+      <w:proofErr w:type="spellEnd"/>
+      <w:r>
+        <w:rPr>
+          <w:rFonts w:asciiTheme="minorHAnsi" w:hAnsiTheme="minorHAnsi" w:cstheme="minorHAnsi"/>
+          <w:b/>
+          <w:bCs/>
+          <w:szCs w:val="22"/>
+          <w:u w:val="single" w:color="000000"/>
+          <w:rtl/>
+        </w:rPr>
+        <w:t xml:space="preserve"> </w:t>
+      </w:r>
+      <w:r>
+        <w:rPr>
+          <w:rFonts w:asciiTheme="minorHAnsi" w:hAnsiTheme="minorHAnsi" w:cstheme="minorHAnsi"/>
+          <w:b/>
+          <w:bCs/>
+          <w:u w:val="single" w:color="000000"/>
+        </w:rPr>
+        <w:t>UI</w:t>
+      </w:r>
+      <w:r>
+        <w:rPr>
+          <w:rFonts w:asciiTheme="minorHAnsi" w:hAnsiTheme="minorHAnsi" w:cstheme="minorHAnsi"/>
+          <w:b/>
+          <w:bCs/>
+          <w:szCs w:val="22"/>
+          <w:u w:val="single" w:color="000000"/>
+          <w:rtl/>
+        </w:rPr>
+        <w:t>:</w:t>
+      </w:r>
+    </w:p>
+    <w:p>
+      <w:pPr>
+        <w:numPr>
+          <w:ilvl w:val="1"/>
+          <w:numId w:val="1"/>
+        </w:numPr>
+        <w:spacing w:after="156" w:line="259" w:lineRule="auto"/>
+        <w:ind w:right="307" w:hanging="360"/>
+        <w:jc w:val="left"/>
+        <w:rPr>
+          <w:rFonts w:asciiTheme="minorHAnsi" w:hAnsiTheme="minorHAnsi" w:cstheme="minorHAnsi"/>
+        </w:rPr>
+      </w:pPr>
+      <w:r>
+        <w:rPr>
+          <w:rFonts w:asciiTheme="minorHAnsi" w:hAnsiTheme="minorHAnsi" w:cstheme="minorHAnsi"/>
+          <w:szCs w:val="22"/>
+          <w:rtl/>
+        </w:rPr>
+        <w:t>ה</w:t>
+      </w:r>
+      <w:r>
+        <w:rPr>
+          <w:rFonts w:asciiTheme="minorHAnsi" w:hAnsiTheme="minorHAnsi" w:cstheme="minorHAnsi"/>
+          <w:szCs w:val="22"/>
+          <w:rtl/>
+        </w:rPr>
+        <w:t xml:space="preserve">רושם שהאפליקציה מבקשת להותיר על </w:t>
+      </w:r>
+      <w:r>
+        <w:rPr>
+          <w:rFonts w:asciiTheme="minorHAnsi" w:hAnsiTheme="minorHAnsi" w:cstheme="minorHAnsi"/>
+          <w:szCs w:val="22"/>
+          <w:rtl/>
+        </w:rPr>
+        <w:t>המשתמש</w:t>
+      </w:r>
+      <w:r>
+        <w:rPr>
+          <w:rFonts w:asciiTheme="minorHAnsi" w:hAnsiTheme="minorHAnsi" w:cstheme="minorHAnsi"/>
+          <w:szCs w:val="22"/>
+          <w:rtl/>
+        </w:rPr>
+        <w:t>:</w:t>
+      </w:r>
+    </w:p>
+    <w:p>
+      <w:pPr>
+        <w:numPr>
+          <w:ilvl w:val="2"/>
+          <w:numId w:val="1"/>
+        </w:numPr>
+        <w:ind w:right="370" w:hanging="367"/>
+        <w:jc w:val="left"/>
+        <w:rPr>
+          <w:rFonts w:asciiTheme="minorHAnsi" w:hAnsiTheme="minorHAnsi" w:cstheme="minorHAnsi"/>
+        </w:rPr>
+      </w:pPr>
+      <w:r>
+        <w:rPr>
+          <w:rFonts w:asciiTheme="minorHAnsi" w:hAnsiTheme="minorHAnsi" w:cstheme="minorHAnsi"/>
+          <w:szCs w:val="22"/>
+          <w:rtl/>
+        </w:rPr>
+        <w:t>קלילות –</w:t>
+      </w:r>
+      <w:r>
+        <w:rPr>
+          <w:rFonts w:asciiTheme="minorHAnsi" w:hAnsiTheme="minorHAnsi" w:cstheme="minorHAnsi"/>
+          <w:szCs w:val="22"/>
+          <w:rtl/>
+        </w:rPr>
+        <w:t xml:space="preserve"> הממשק צריך להיות נוח לכל משתמש באשר הוא </w:t>
+      </w:r>
+      <w:r>
+        <w:rPr>
+          <w:rFonts w:asciiTheme="minorHAnsi" w:hAnsiTheme="minorHAnsi" w:cstheme="minorHAnsi"/>
+          <w:szCs w:val="22"/>
+          <w:rtl/>
+        </w:rPr>
+        <w:t xml:space="preserve">ולכן </w:t>
+      </w:r>
+      <w:r>
+        <w:rPr>
+          <w:rFonts w:asciiTheme="minorHAnsi" w:hAnsiTheme="minorHAnsi" w:cstheme="minorHAnsi"/>
+          <w:szCs w:val="22"/>
+          <w:rtl/>
+        </w:rPr>
+        <w:t>השימוש</w:t>
+      </w:r>
+      <w:r>
+        <w:rPr>
+          <w:rFonts w:asciiTheme="minorHAnsi" w:hAnsiTheme="minorHAnsi" w:cstheme="minorHAnsi"/>
+          <w:szCs w:val="22"/>
+          <w:rtl/>
+        </w:rPr>
+        <w:t xml:space="preserve"> צריך להיות מהיר, קליל ולא מסרבל</w:t>
+      </w:r>
+      <w:r>
+        <w:rPr>
+          <w:rFonts w:asciiTheme="minorHAnsi" w:hAnsiTheme="minorHAnsi" w:cstheme="minorHAnsi"/>
+          <w:szCs w:val="22"/>
+          <w:rtl/>
+        </w:rPr>
+        <w:t>.</w:t>
+      </w:r>
+      <w:r>
+        <w:rPr>
+          <w:rFonts w:asciiTheme="minorHAnsi" w:hAnsiTheme="minorHAnsi" w:cstheme="minorHAnsi"/>
+          <w:rtl/>
+        </w:rPr>
+        <w:t xml:space="preserve"> </w:t>
+      </w:r>
+    </w:p>
+    <w:p>
+      <w:pPr>
+        <w:numPr>
+          <w:ilvl w:val="2"/>
+          <w:numId w:val="1"/>
+        </w:numPr>
+        <w:spacing w:after="42"/>
+        <w:ind w:right="370" w:hanging="367"/>
+        <w:jc w:val="left"/>
+        <w:rPr>
+          <w:rFonts w:asciiTheme="minorHAnsi" w:hAnsiTheme="minorHAnsi" w:cstheme="minorHAnsi"/>
+        </w:rPr>
+      </w:pPr>
+      <w:r>
+        <w:rPr>
+          <w:rFonts w:asciiTheme="minorHAnsi" w:hAnsiTheme="minorHAnsi" w:cstheme="minorHAnsi"/>
+          <w:szCs w:val="22"/>
+          <w:rtl/>
+        </w:rPr>
+        <w:t xml:space="preserve">חיוניות – האתר </w:t>
+      </w:r>
+      <w:r>
+        <w:rPr>
+          <w:rFonts w:asciiTheme="minorHAnsi" w:hAnsiTheme="minorHAnsi" w:cstheme="minorHAnsi"/>
+          <w:szCs w:val="22"/>
+          <w:rtl/>
+        </w:rPr>
+        <w:t>יעזור</w:t>
+      </w:r>
+      <w:r>
+        <w:rPr>
+          <w:rFonts w:asciiTheme="minorHAnsi" w:hAnsiTheme="minorHAnsi" w:cstheme="minorHAnsi"/>
+          <w:szCs w:val="22"/>
+          <w:rtl/>
+        </w:rPr>
+        <w:t xml:space="preserve"> למשתמש </w:t>
+      </w:r>
+      <w:r>
+        <w:rPr>
+          <w:rFonts w:asciiTheme="minorHAnsi" w:hAnsiTheme="minorHAnsi" w:cstheme="minorHAnsi"/>
+          <w:szCs w:val="22"/>
+          <w:rtl/>
+        </w:rPr>
+        <w:t>לעקוב אחר הוצאותיו והכנסותיו</w:t>
+      </w:r>
+      <w:r>
+        <w:rPr>
+          <w:rFonts w:asciiTheme="minorHAnsi" w:hAnsiTheme="minorHAnsi" w:cstheme="minorHAnsi"/>
+          <w:szCs w:val="22"/>
+          <w:rtl/>
+        </w:rPr>
+        <w:t xml:space="preserve"> ועל כן תהליך </w:t>
+      </w:r>
+      <w:r>
+        <w:rPr>
+          <w:rFonts w:asciiTheme="minorHAnsi" w:hAnsiTheme="minorHAnsi" w:cstheme="minorHAnsi"/>
+          <w:szCs w:val="22"/>
+          <w:rtl/>
+        </w:rPr>
+        <w:t>השימוש</w:t>
+      </w:r>
+      <w:r>
+        <w:rPr>
+          <w:rFonts w:asciiTheme="minorHAnsi" w:hAnsiTheme="minorHAnsi" w:cstheme="minorHAnsi"/>
+          <w:szCs w:val="22"/>
+          <w:rtl/>
+        </w:rPr>
+        <w:t xml:space="preserve"> צריך להיות תמציתי וב</w:t>
+      </w:r>
+      <w:r>
+        <w:rPr>
+          <w:rFonts w:asciiTheme="minorHAnsi" w:hAnsiTheme="minorHAnsi" w:cstheme="minorHAnsi"/>
+          <w:szCs w:val="22"/>
+          <w:rtl/>
+        </w:rPr>
+        <w:t xml:space="preserve">רור, בנוסף האתר צריך לתת שימוש </w:t>
+      </w:r>
+      <w:r>
+        <w:rPr>
+          <w:rFonts w:asciiTheme="minorHAnsi" w:hAnsiTheme="minorHAnsi" w:cstheme="minorHAnsi"/>
+          <w:szCs w:val="22"/>
+          <w:rtl/>
+        </w:rPr>
+        <w:t>רחב מספיק על מנת להציג אפשרויות בפני המשתמש שיצדיקו את השימוש באתר מאידך.</w:t>
+      </w:r>
+    </w:p>
+    <w:p>
+      <w:pPr>
+        <w:numPr>
+          <w:ilvl w:val="2"/>
+          <w:numId w:val="1"/>
+        </w:numPr>
+        <w:ind w:right="370" w:hanging="367"/>
+        <w:jc w:val="left"/>
+        <w:rPr>
+          <w:rFonts w:asciiTheme="minorHAnsi" w:hAnsiTheme="minorHAnsi" w:cstheme="minorHAnsi"/>
+        </w:rPr>
+      </w:pPr>
+      <w:r>
+        <w:rPr>
+          <w:rFonts w:asciiTheme="minorHAnsi" w:hAnsiTheme="minorHAnsi" w:cstheme="minorHAnsi"/>
+          <w:szCs w:val="22"/>
+          <w:rtl/>
+        </w:rPr>
+        <w:lastRenderedPageBreak/>
+        <w:t>פשטות – כחלק ממשק המשתמש ארצה שהתהליך באתר יהיה בהיר ופשוט ככל שניתן על מנת למנוע מצב של הצפת מידע שאינו רלוונטי למשתמש</w:t>
+      </w:r>
+      <w:r>
+        <w:rPr>
+          <w:rFonts w:asciiTheme="minorHAnsi" w:hAnsiTheme="minorHAnsi" w:cstheme="minorHAnsi"/>
+          <w:szCs w:val="22"/>
+          <w:rtl/>
+        </w:rPr>
+        <w:t xml:space="preserve"> או העדפת שימוש בגיליון אקסל </w:t>
+      </w:r>
+      <w:r>
+        <w:rPr>
+          <w:rFonts w:asciiTheme="minorHAnsi" w:hAnsiTheme="minorHAnsi" w:cstheme="minorHAnsi"/>
+          <w:szCs w:val="22"/>
+          <w:rtl/>
+        </w:rPr>
+        <w:t>א</w:t>
+      </w:r>
+      <w:r>
+        <w:rPr>
+          <w:rFonts w:asciiTheme="minorHAnsi" w:hAnsiTheme="minorHAnsi" w:cstheme="minorHAnsi"/>
+          <w:szCs w:val="22"/>
+          <w:rtl/>
+        </w:rPr>
+        <w:t>ו</w:t>
+      </w:r>
+      <w:r>
+        <w:rPr>
+          <w:rFonts w:asciiTheme="minorHAnsi" w:hAnsiTheme="minorHAnsi" w:cstheme="minorHAnsi"/>
+          <w:szCs w:val="22"/>
+          <w:rtl/>
+        </w:rPr>
+        <w:t xml:space="preserve"> ב</w:t>
+      </w:r>
+      <w:r>
+        <w:rPr>
+          <w:rFonts w:asciiTheme="minorHAnsi" w:hAnsiTheme="minorHAnsi" w:cstheme="minorHAnsi"/>
+          <w:szCs w:val="22"/>
+          <w:rtl/>
+        </w:rPr>
+        <w:t>טכנולוגיה דומה</w:t>
+      </w:r>
+      <w:r>
+        <w:rPr>
+          <w:rFonts w:asciiTheme="minorHAnsi" w:hAnsiTheme="minorHAnsi" w:cstheme="minorHAnsi"/>
+          <w:szCs w:val="22"/>
+          <w:rtl/>
+        </w:rPr>
+        <w:t>.</w:t>
+      </w:r>
+    </w:p>
+    <w:p>
+      <w:pPr>
         <w:spacing w:after="66" w:line="300" w:lineRule="auto"/>
         <w:ind w:left="717" w:right="139" w:hanging="357"/>
         <w:jc w:val="left"/>
         <w:rPr>
           <w:rFonts w:asciiTheme="minorHAnsi" w:hAnsiTheme="minorHAnsi" w:cstheme="minorHAnsi"/>
-          <w:noProof/>
-          <w:rtl/>
-        </w:rPr>
-      </w:pPr>
-      <w:r>
-        <w:rPr>
-          <w:rFonts w:asciiTheme="minorHAnsi" w:hAnsiTheme="minorHAnsi" w:cstheme="minorHAnsi"/>
-          <w:szCs w:val="22"/>
-          <w:rtl/>
-        </w:rPr>
-        <w:t>צבע שני:</w:t>
-      </w:r>
-      <w:r>
-        <w:rPr>
-          <w:rFonts w:asciiTheme="minorHAnsi" w:hAnsiTheme="minorHAnsi" w:cstheme="minorHAnsi"/>
+          <w:szCs w:val="22"/>
+          <w:rtl/>
+        </w:rPr>
+      </w:pPr>
+      <w:r>
+        <w:rPr>
+          <w:rFonts w:asciiTheme="minorHAnsi" w:hAnsiTheme="minorHAnsi" w:cstheme="minorHAnsi"/>
+          <w:szCs w:val="22"/>
+          <w:rtl/>
+        </w:rPr>
+        <w:t>ב .</w:t>
+      </w:r>
+      <w:r>
+        <w:rPr>
+          <w:rFonts w:asciiTheme="minorHAnsi" w:eastAsia="Arial" w:hAnsiTheme="minorHAnsi" w:cstheme="minorHAnsi"/>
           <w:szCs w:val="22"/>
           <w:rtl/>
         </w:rPr>
@@ -2031,26 +1930,85 @@
         <w:rPr>
           <w:rFonts w:asciiTheme="minorHAnsi" w:hAnsiTheme="minorHAnsi" w:cstheme="minorHAnsi"/>
           <w:szCs w:val="22"/>
-          <w:lang w:val="en-US"/>
-        </w:rPr>
-        <w:t>י</w:t>
-      </w:r>
-      <w:r>
-        <w:rPr>
-          <w:rFonts w:asciiTheme="minorHAnsi" w:hAnsiTheme="minorHAnsi" w:cstheme="minorHAnsi"/>
-          <w:szCs w:val="22"/>
-          <w:rtl/>
-          <w:lang w:val="en-US"/>
-        </w:rPr>
-        <w:t>רוק</w:t>
-      </w:r>
-      <w:r>
-        <w:rPr>
-          <w:rFonts w:asciiTheme="minorHAnsi" w:hAnsiTheme="minorHAnsi" w:cstheme="minorHAnsi"/>
-          <w:szCs w:val="22"/>
-          <w:rtl/>
-        </w:rPr>
-        <w:t xml:space="preserve"> קוד-</w:t>
+          <w:rtl/>
+        </w:rPr>
+        <w:t>אמצעים גרפיים שמשרתים את ערכים אלו</w:t>
+      </w:r>
+      <w:r>
+        <w:rPr>
+          <w:rFonts w:asciiTheme="minorHAnsi" w:hAnsiTheme="minorHAnsi" w:cstheme="minorHAnsi"/>
+          <w:szCs w:val="22"/>
+          <w:rtl/>
+        </w:rPr>
+        <w:t>:</w:t>
+      </w:r>
+      <w:r>
+        <w:rPr>
+          <w:rFonts w:asciiTheme="minorHAnsi" w:hAnsiTheme="minorHAnsi" w:cstheme="minorHAnsi"/>
+          <w:szCs w:val="22"/>
+          <w:rtl/>
+        </w:rPr>
+        <w:t xml:space="preserve"> </w:t>
+      </w:r>
+    </w:p>
+    <w:p>
+      <w:pPr>
+        <w:spacing w:after="66" w:line="300" w:lineRule="auto"/>
+        <w:ind w:left="717" w:right="139" w:hanging="357"/>
+        <w:jc w:val="left"/>
+        <w:rPr>
+          <w:rFonts w:asciiTheme="minorHAnsi" w:hAnsiTheme="minorHAnsi" w:cstheme="minorHAnsi"/>
+          <w:szCs w:val="22"/>
+          <w:rtl/>
+        </w:rPr>
+      </w:pPr>
+      <w:r>
+        <w:rPr>
+          <w:rFonts w:asciiTheme="minorHAnsi" w:hAnsiTheme="minorHAnsi" w:cstheme="minorHAnsi"/>
+          <w:szCs w:val="22"/>
+          <w:rtl/>
+        </w:rPr>
+        <w:t>ארבעה</w:t>
+      </w:r>
+      <w:r>
+        <w:rPr>
+          <w:rFonts w:asciiTheme="minorHAnsi" w:hAnsiTheme="minorHAnsi" w:cstheme="minorHAnsi"/>
+          <w:szCs w:val="22"/>
+          <w:rtl/>
+        </w:rPr>
+        <w:t xml:space="preserve"> צבעים בעזרתם אעצב את האתר</w:t>
+      </w:r>
+      <w:r>
+        <w:rPr>
+          <w:rFonts w:asciiTheme="minorHAnsi" w:hAnsiTheme="minorHAnsi" w:cstheme="minorHAnsi"/>
+          <w:szCs w:val="22"/>
+          <w:rtl/>
+        </w:rPr>
+        <w:t>-</w:t>
+      </w:r>
+      <w:r>
+        <w:rPr>
+          <w:rFonts w:asciiTheme="minorHAnsi" w:hAnsiTheme="minorHAnsi" w:cstheme="minorHAnsi"/>
+          <w:szCs w:val="22"/>
+          <w:rtl/>
+        </w:rPr>
+        <w:t xml:space="preserve"> הצבע הדומיננטי</w:t>
+      </w:r>
+      <w:r>
+        <w:rPr>
+          <w:rFonts w:asciiTheme="minorHAnsi" w:hAnsiTheme="minorHAnsi" w:cstheme="minorHAnsi"/>
+          <w:szCs w:val="22"/>
+          <w:rtl/>
+        </w:rPr>
+        <w:t xml:space="preserve">: </w:t>
+      </w:r>
+      <w:r>
+        <w:rPr>
+          <w:rFonts w:asciiTheme="minorHAnsi" w:hAnsiTheme="minorHAnsi" w:cstheme="minorHAnsi"/>
+          <w:szCs w:val="22"/>
+          <w:rtl/>
+        </w:rPr>
+        <w:t>תכלת קוד-</w:t>
       </w:r>
       <w:r>
         <w:rPr>
@@ -2067,7 +2025,7 @@
           <w:szCs w:val="21"/>
           <w:shd w:val="clear" w:color="auto" w:fill="FFFFFF"/>
         </w:rPr>
-        <w:t>4dad56</w:t>
+        <w:t>#</w:t>
       </w:r>
       <w:r>
         <w:rPr>
@@ -2075,23 +2033,36 @@
           <w:sz w:val="21"/>
           <w:szCs w:val="21"/>
           <w:shd w:val="clear" w:color="auto" w:fill="FFFFFF"/>
-          <w:rtl/>
-        </w:rPr>
-        <w:t xml:space="preserve"># דוגמא - </w:t>
-      </w:r>
-      <w:r>
-        <w:rPr>
-          <w:rFonts w:asciiTheme="minorHAnsi" w:hAnsiTheme="minorHAnsi" w:cstheme="minorHAnsi"/>
-          <w:sz w:val="21"/>
-          <w:szCs w:val="21"/>
-          <w:shd w:val="clear" w:color="auto" w:fill="FFFFFF"/>
+        </w:rPr>
+        <w:t>0a8fe8</w:t>
+      </w:r>
+      <w:r>
+        <w:rPr>
+          <w:rFonts w:asciiTheme="minorHAnsi" w:hAnsiTheme="minorHAnsi" w:cstheme="minorHAnsi"/>
+          <w:szCs w:val="22"/>
+          <w:rtl/>
+        </w:rPr>
+        <w:t xml:space="preserve"> </w:t>
+      </w:r>
+      <w:r>
+        <w:rPr>
+          <w:rFonts w:asciiTheme="minorHAnsi" w:hAnsiTheme="minorHAnsi" w:cstheme="minorHAnsi"/>
+          <w:szCs w:val="22"/>
+          <w:rtl/>
+        </w:rPr>
+        <w:t xml:space="preserve">דוגמא - </w:t>
+      </w:r>
+      <w:r>
+        <w:rPr>
+          <w:rFonts w:asciiTheme="minorHAnsi" w:hAnsiTheme="minorHAnsi" w:cstheme="minorHAnsi"/>
+          <w:szCs w:val="22"/>
           <w:rtl/>
         </w:rPr>
         <w:drawing>
-          <wp:inline distT="0" distB="0" distL="0" distR="0" wp14:anchorId="0E9F0CCF" wp14:editId="06BB2743">
-            <wp:extent cx="139700" cy="165100"/>
+          <wp:inline distT="0" distB="0" distL="0" distR="0" wp14:anchorId="204608D6" wp14:editId="39CDACD8">
+            <wp:extent cx="177800" cy="165100"/>
             <wp:effectExtent l="0" t="0" r="0" b="0"/>
-            <wp:docPr id="2" name="Picture 2"/>
+            <wp:docPr id="1" name="Picture 1"/>
             <wp:cNvGraphicFramePr>
               <a:graphicFrameLocks xmlns:a="http://schemas.openxmlformats.org/drawingml/2006/main" noChangeAspect="1"/>
             </wp:cNvGraphicFramePr>
@@ -2111,7 +2082,7 @@
                   <pic:spPr>
                     <a:xfrm>
                       <a:off x="0" y="0"/>
-                      <a:ext cx="139700" cy="165100"/>
+                      <a:ext cx="177800" cy="165100"/>
                     </a:xfrm>
                     <a:prstGeom prst="rect">
                       <a:avLst/>
@@ -2123,15 +2094,75 @@
           </wp:inline>
         </w:drawing>
       </w:r>
+    </w:p>
+    <w:p>
+      <w:pPr>
+        <w:spacing w:after="66" w:line="300" w:lineRule="auto"/>
+        <w:ind w:left="717" w:right="139" w:hanging="357"/>
+        <w:jc w:val="left"/>
+        <w:rPr>
+          <w:rFonts w:asciiTheme="minorHAnsi" w:hAnsiTheme="minorHAnsi" w:cstheme="minorHAnsi"/>
+          <w:noProof/>
+          <w:rtl/>
+        </w:rPr>
+      </w:pPr>
+      <w:r>
+        <w:rPr>
+          <w:rFonts w:asciiTheme="minorHAnsi" w:hAnsiTheme="minorHAnsi" w:cstheme="minorHAnsi"/>
+          <w:szCs w:val="22"/>
+          <w:rtl/>
+        </w:rPr>
+        <w:t>צבע שני:</w:t>
+      </w:r>
+      <w:r>
+        <w:rPr>
+          <w:rFonts w:asciiTheme="minorHAnsi" w:hAnsiTheme="minorHAnsi" w:cstheme="minorHAnsi"/>
+          <w:szCs w:val="22"/>
+          <w:rtl/>
+        </w:rPr>
+        <w:t xml:space="preserve"> </w:t>
+      </w:r>
+      <w:r>
+        <w:rPr>
+          <w:rFonts w:asciiTheme="minorHAnsi" w:hAnsiTheme="minorHAnsi" w:cstheme="minorHAnsi"/>
+          <w:szCs w:val="22"/>
+          <w:lang w:val="en-US"/>
+        </w:rPr>
+        <w:t>י</w:t>
+      </w:r>
+      <w:r>
+        <w:rPr>
+          <w:rFonts w:asciiTheme="minorHAnsi" w:hAnsiTheme="minorHAnsi" w:cstheme="minorHAnsi"/>
+          <w:szCs w:val="22"/>
+          <w:rtl/>
+          <w:lang w:val="en-US"/>
+        </w:rPr>
+        <w:t>רוק</w:t>
+      </w:r>
+      <w:r>
+        <w:rPr>
+          <w:rFonts w:asciiTheme="minorHAnsi" w:hAnsiTheme="minorHAnsi" w:cstheme="minorHAnsi"/>
+          <w:szCs w:val="22"/>
+          <w:rtl/>
+        </w:rPr>
+        <w:t xml:space="preserve"> קוד-</w:t>
+      </w:r>
+      <w:r>
+        <w:rPr>
+          <w:rFonts w:asciiTheme="minorHAnsi" w:hAnsiTheme="minorHAnsi" w:cstheme="minorHAnsi"/>
+          <w:szCs w:val="22"/>
+          <w:rtl/>
+        </w:rPr>
+        <w:t xml:space="preserve"> </w:t>
+      </w:r>
       <w:r>
         <w:rPr>
           <w:rFonts w:asciiTheme="minorHAnsi" w:hAnsiTheme="minorHAnsi" w:cstheme="minorHAnsi"/>
           <w:sz w:val="21"/>
           <w:szCs w:val="21"/>
           <w:shd w:val="clear" w:color="auto" w:fill="FFFFFF"/>
-          <w:rtl/>
-        </w:rPr>
-        <w:t>. צבע שלישי: ירוק בהיר קוד-</w:t>
+        </w:rPr>
+        <w:t>4dad56</w:t>
       </w:r>
       <w:r>
         <w:rPr>
@@ -2139,8 +2170,9 @@
           <w:sz w:val="21"/>
           <w:szCs w:val="21"/>
           <w:shd w:val="clear" w:color="auto" w:fill="FFFFFF"/>
-        </w:rPr>
-        <w:t>96ffa3</w:t>
+          <w:rtl/>
+        </w:rPr>
+        <w:t xml:space="preserve"># דוגמא - </w:t>
       </w:r>
       <w:r>
         <w:rPr>
@@ -2150,36 +2182,11 @@
           <w:shd w:val="clear" w:color="auto" w:fill="FFFFFF"/>
           <w:rtl/>
         </w:rPr>
-        <w:t xml:space="preserve"># </w:t>
-      </w:r>
-      <w:r>
-        <w:rPr>
-          <w:rFonts w:asciiTheme="minorHAnsi" w:hAnsiTheme="minorHAnsi" w:cstheme="minorHAnsi"/>
-          <w:szCs w:val="22"/>
-          <w:rtl/>
-        </w:rPr>
-        <w:t>דוגמא -</w:t>
-      </w:r>
-      <w:r>
-        <w:rPr>
-          <w:rFonts w:asciiTheme="minorHAnsi" w:hAnsiTheme="minorHAnsi" w:cstheme="minorHAnsi"/>
-          <w:noProof/>
-        </w:rPr>
-        <w:t xml:space="preserve"> </w:t>
-      </w:r>
-      <w:r>
-        <w:rPr>
-          <w:rFonts w:asciiTheme="minorHAnsi" w:hAnsiTheme="minorHAnsi" w:cstheme="minorHAnsi"/>
-          <w:sz w:val="21"/>
-          <w:szCs w:val="21"/>
-          <w:shd w:val="clear" w:color="auto" w:fill="FFFFFF"/>
-          <w:rtl/>
-        </w:rPr>
         <w:drawing>
-          <wp:inline distT="0" distB="0" distL="0" distR="0" wp14:anchorId="61823E7D" wp14:editId="5CA425F6">
-            <wp:extent cx="190500" cy="139700"/>
+          <wp:inline distT="0" distB="0" distL="0" distR="0" wp14:anchorId="0E9F0CCF" wp14:editId="06BB2743">
+            <wp:extent cx="139700" cy="165100"/>
             <wp:effectExtent l="0" t="0" r="0" b="0"/>
-            <wp:docPr id="3" name="Picture 3"/>
+            <wp:docPr id="2" name="Picture 2"/>
             <wp:cNvGraphicFramePr>
               <a:graphicFrameLocks xmlns:a="http://schemas.openxmlformats.org/drawingml/2006/main" noChangeAspect="1"/>
             </wp:cNvGraphicFramePr>
@@ -2199,7 +2206,7 @@
                   <pic:spPr>
                     <a:xfrm>
                       <a:off x="0" y="0"/>
-                      <a:ext cx="190500" cy="139700"/>
+                      <a:ext cx="139700" cy="165100"/>
                     </a:xfrm>
                     <a:prstGeom prst="rect">
                       <a:avLst/>
@@ -2214,56 +2221,60 @@
       <w:r>
         <w:rPr>
           <w:rFonts w:asciiTheme="minorHAnsi" w:hAnsiTheme="minorHAnsi" w:cstheme="minorHAnsi"/>
+          <w:sz w:val="21"/>
+          <w:szCs w:val="21"/>
+          <w:shd w:val="clear" w:color="auto" w:fill="FFFFFF"/>
+          <w:rtl/>
+        </w:rPr>
+        <w:t>. צבע שלישי: ירוק בהיר קוד-</w:t>
+      </w:r>
+      <w:r>
+        <w:rPr>
+          <w:rFonts w:asciiTheme="minorHAnsi" w:hAnsiTheme="minorHAnsi" w:cstheme="minorHAnsi"/>
+          <w:sz w:val="21"/>
+          <w:szCs w:val="21"/>
+          <w:shd w:val="clear" w:color="auto" w:fill="FFFFFF"/>
+        </w:rPr>
+        <w:t>96ffa3</w:t>
+      </w:r>
+      <w:r>
+        <w:rPr>
+          <w:rFonts w:asciiTheme="minorHAnsi" w:hAnsiTheme="minorHAnsi" w:cstheme="minorHAnsi"/>
+          <w:sz w:val="21"/>
+          <w:szCs w:val="21"/>
+          <w:shd w:val="clear" w:color="auto" w:fill="FFFFFF"/>
+          <w:rtl/>
+        </w:rPr>
+        <w:t xml:space="preserve"># </w:t>
+      </w:r>
+      <w:r>
+        <w:rPr>
+          <w:rFonts w:asciiTheme="minorHAnsi" w:hAnsiTheme="minorHAnsi" w:cstheme="minorHAnsi"/>
+          <w:szCs w:val="22"/>
+          <w:rtl/>
+        </w:rPr>
+        <w:t>דוגמא -</w:t>
+      </w:r>
+      <w:r>
+        <w:rPr>
+          <w:rFonts w:asciiTheme="minorHAnsi" w:hAnsiTheme="minorHAnsi" w:cstheme="minorHAnsi"/>
           <w:noProof/>
-          <w:rtl/>
-        </w:rPr>
-        <w:t xml:space="preserve">, </w:t>
-      </w:r>
-    </w:p>
-    <w:p>
-      <w:pPr>
-        <w:spacing w:after="66" w:line="300" w:lineRule="auto"/>
-        <w:ind w:left="717" w:right="139" w:hanging="357"/>
-        <w:jc w:val="left"/>
-        <w:rPr>
-          <w:rFonts w:asciiTheme="minorHAnsi" w:hAnsiTheme="minorHAnsi" w:cstheme="minorHAnsi"/>
-          <w:szCs w:val="22"/>
-        </w:rPr>
-      </w:pPr>
-      <w:r>
-        <w:rPr>
-          <w:rFonts w:asciiTheme="minorHAnsi" w:hAnsiTheme="minorHAnsi" w:cstheme="minorHAnsi"/>
-          <w:szCs w:val="22"/>
-          <w:rtl/>
-        </w:rPr>
-        <w:t xml:space="preserve">צבע רביעי: אדום קוד- </w:t>
-      </w:r>
-      <w:r>
-        <w:rPr>
-          <w:rFonts w:asciiTheme="minorHAnsi" w:hAnsiTheme="minorHAnsi" w:cstheme="minorHAnsi"/>
-          <w:szCs w:val="22"/>
-        </w:rPr>
-        <w:t>be1c1c</w:t>
-      </w:r>
-      <w:r>
-        <w:rPr>
-          <w:rFonts w:asciiTheme="minorHAnsi" w:hAnsiTheme="minorHAnsi" w:cstheme="minorHAnsi"/>
-          <w:szCs w:val="22"/>
-          <w:rtl/>
-        </w:rPr>
-        <w:t xml:space="preserve">#דוגמא- </w:t>
-      </w:r>
-      <w:r>
-        <w:rPr>
-          <w:rFonts w:asciiTheme="minorHAnsi" w:hAnsiTheme="minorHAnsi" w:cstheme="minorHAnsi"/>
-          <w:szCs w:val="22"/>
+        </w:rPr>
+        <w:t xml:space="preserve"> </w:t>
+      </w:r>
+      <w:r>
+        <w:rPr>
+          <w:rFonts w:asciiTheme="minorHAnsi" w:hAnsiTheme="minorHAnsi" w:cstheme="minorHAnsi"/>
+          <w:sz w:val="21"/>
+          <w:szCs w:val="21"/>
+          <w:shd w:val="clear" w:color="auto" w:fill="FFFFFF"/>
           <w:rtl/>
         </w:rPr>
         <w:drawing>
-          <wp:inline distT="0" distB="0" distL="0" distR="0" wp14:anchorId="11DED679" wp14:editId="2CD68BCB">
-            <wp:extent cx="228600" cy="203200"/>
+          <wp:inline distT="0" distB="0" distL="0" distR="0" wp14:anchorId="61823E7D" wp14:editId="5CA425F6">
+            <wp:extent cx="190500" cy="139700"/>
             <wp:effectExtent l="0" t="0" r="0" b="0"/>
-            <wp:docPr id="10" name="Picture 10"/>
+            <wp:docPr id="3" name="Picture 3"/>
             <wp:cNvGraphicFramePr>
               <a:graphicFrameLocks xmlns:a="http://schemas.openxmlformats.org/drawingml/2006/main" noChangeAspect="1"/>
             </wp:cNvGraphicFramePr>
@@ -2283,7 +2294,7 @@
                   <pic:spPr>
                     <a:xfrm>
                       <a:off x="0" y="0"/>
-                      <a:ext cx="228600" cy="203200"/>
+                      <a:ext cx="190500" cy="139700"/>
                     </a:xfrm>
                     <a:prstGeom prst="rect">
                       <a:avLst/>
@@ -2298,372 +2309,56 @@
       <w:r>
         <w:rPr>
           <w:rFonts w:asciiTheme="minorHAnsi" w:hAnsiTheme="minorHAnsi" w:cstheme="minorHAnsi"/>
-          <w:szCs w:val="22"/>
-          <w:rtl/>
-        </w:rPr>
-        <w:t>ובנוסף צבע שחור קלאסי לכיתוב ובהירות בעת הקריאה.</w:t>
-      </w:r>
-    </w:p>
-    <w:p>
-      <w:pPr>
-        <w:ind w:left="364" w:right="240"/>
-        <w:jc w:val="left"/>
-        <w:rPr>
-          <w:rFonts w:asciiTheme="minorHAnsi" w:hAnsiTheme="minorHAnsi" w:cstheme="minorHAnsi"/>
-          <w:szCs w:val="22"/>
-          <w:rtl/>
-        </w:rPr>
-      </w:pPr>
-    </w:p>
-    <w:p>
-      <w:pPr>
-        <w:ind w:left="364" w:right="240"/>
-        <w:jc w:val="left"/>
-        <w:rPr>
-          <w:rFonts w:asciiTheme="minorHAnsi" w:hAnsiTheme="minorHAnsi" w:cstheme="minorHAnsi"/>
-        </w:rPr>
-      </w:pPr>
-      <w:r>
-        <w:rPr>
-          <w:rFonts w:asciiTheme="minorHAnsi" w:hAnsiTheme="minorHAnsi" w:cstheme="minorHAnsi"/>
-          <w:szCs w:val="22"/>
-          <w:rtl/>
-        </w:rPr>
-        <w:t xml:space="preserve">הצבעים הנ"ל </w:t>
-      </w:r>
-      <w:r>
-        <w:rPr>
-          <w:rFonts w:asciiTheme="minorHAnsi" w:hAnsiTheme="minorHAnsi" w:cstheme="minorHAnsi"/>
-          <w:szCs w:val="22"/>
-          <w:rtl/>
-        </w:rPr>
-        <w:t>ישמשו את ה</w:t>
-      </w:r>
-      <w:r>
-        <w:rPr>
-          <w:rFonts w:asciiTheme="minorHAnsi" w:hAnsiTheme="minorHAnsi" w:cstheme="minorHAnsi"/>
-          <w:szCs w:val="22"/>
-          <w:rtl/>
-        </w:rPr>
-        <w:t xml:space="preserve">אתר </w:t>
-      </w:r>
-      <w:r>
-        <w:rPr>
-          <w:rFonts w:asciiTheme="minorHAnsi" w:hAnsiTheme="minorHAnsi" w:cstheme="minorHAnsi"/>
-          <w:szCs w:val="22"/>
-          <w:rtl/>
-        </w:rPr>
-        <w:t>כך שי</w:t>
-      </w:r>
-      <w:r>
-        <w:rPr>
-          <w:rFonts w:asciiTheme="minorHAnsi" w:hAnsiTheme="minorHAnsi" w:cstheme="minorHAnsi"/>
-          <w:szCs w:val="22"/>
-          <w:rtl/>
-        </w:rPr>
-        <w:t>ותיר על המשתמש: צבעים בהירים ומרגשים, מזוהים עם אנרגיה חיובית</w:t>
-      </w:r>
-      <w:r>
-        <w:rPr>
-          <w:rFonts w:asciiTheme="minorHAnsi" w:hAnsiTheme="minorHAnsi" w:cstheme="minorHAnsi"/>
-          <w:szCs w:val="22"/>
-          <w:rtl/>
-        </w:rPr>
-        <w:t xml:space="preserve"> והצבע ירוק מזהה קירוב לשימוש באקסל אשר נפוץ במעקב אחר הוצאות</w:t>
-      </w:r>
-      <w:r>
-        <w:rPr>
-          <w:rFonts w:asciiTheme="minorHAnsi" w:hAnsiTheme="minorHAnsi" w:cstheme="minorHAnsi"/>
-          <w:szCs w:val="22"/>
-          <w:rtl/>
-        </w:rPr>
-        <w:t xml:space="preserve">. כמו כן צבעים אלו אנרגטיים </w:t>
-      </w:r>
-      <w:r>
-        <w:rPr>
-          <w:rFonts w:asciiTheme="minorHAnsi" w:hAnsiTheme="minorHAnsi" w:cstheme="minorHAnsi"/>
-          <w:szCs w:val="22"/>
-          <w:rtl/>
-        </w:rPr>
-        <w:t>וחדשניים</w:t>
-      </w:r>
-      <w:r>
-        <w:rPr>
-          <w:rFonts w:asciiTheme="minorHAnsi" w:hAnsiTheme="minorHAnsi" w:cstheme="minorHAnsi"/>
-          <w:szCs w:val="22"/>
-          <w:rtl/>
-        </w:rPr>
-        <w:t>.</w:t>
-      </w:r>
-      <w:r>
-        <w:rPr>
-          <w:rFonts w:asciiTheme="minorHAnsi" w:hAnsiTheme="minorHAnsi" w:cstheme="minorHAnsi"/>
-          <w:szCs w:val="22"/>
-          <w:rtl/>
-        </w:rPr>
-        <w:t xml:space="preserve"> בעזרת הצבעים אדום וירוק נוכל להמחיש למשתמש התנהגות כלכלית טובה ורעה בכך שנשתמש בצבע אדום כהפסד או התנהגות רעה ביחס למדד מסוים ובצע ירוק להתנהגות טובה וקבלת רווח.</w:t>
-      </w:r>
-    </w:p>
-    <w:p>
-      <w:pPr>
-        <w:ind w:left="364" w:right="250"/>
-        <w:jc w:val="left"/>
-        <w:rPr>
-          <w:rFonts w:asciiTheme="minorHAnsi" w:hAnsiTheme="minorHAnsi" w:cstheme="minorHAnsi"/>
-          <w:szCs w:val="22"/>
-        </w:rPr>
-      </w:pPr>
-      <w:r>
-        <w:rPr>
-          <w:rFonts w:asciiTheme="minorHAnsi" w:hAnsiTheme="minorHAnsi" w:cstheme="minorHAnsi"/>
-          <w:szCs w:val="22"/>
-          <w:rtl/>
-        </w:rPr>
-        <w:t xml:space="preserve">הפונט בו בחרתי להשתמש הוא פונט </w:t>
-      </w:r>
-      <w:proofErr w:type="spellStart"/>
-      <w:r>
-        <w:rPr>
-          <w:rFonts w:asciiTheme="minorHAnsi" w:hAnsiTheme="minorHAnsi" w:cstheme="minorHAnsi"/>
-        </w:rPr>
-        <w:t>Libr</w:t>
-      </w:r>
-      <w:proofErr w:type="spellEnd"/>
-      <w:r>
-        <w:rPr>
-          <w:rFonts w:asciiTheme="minorHAnsi" w:hAnsiTheme="minorHAnsi" w:cstheme="minorHAnsi"/>
-          <w:lang w:val="en-US"/>
-        </w:rPr>
-        <w:t>a-</w:t>
-      </w:r>
-      <w:proofErr w:type="spellStart"/>
-      <w:r>
-        <w:rPr>
-          <w:rFonts w:asciiTheme="minorHAnsi" w:hAnsiTheme="minorHAnsi" w:cstheme="minorHAnsi"/>
-        </w:rPr>
-        <w:t>Sans</w:t>
-      </w:r>
-      <w:proofErr w:type="spellEnd"/>
-      <w:r>
-        <w:rPr>
-          <w:rFonts w:asciiTheme="minorHAnsi" w:hAnsiTheme="minorHAnsi" w:cstheme="minorHAnsi"/>
-          <w:szCs w:val="22"/>
-          <w:rtl/>
-        </w:rPr>
-        <w:t xml:space="preserve"> מכיוון שפונט זה </w:t>
-      </w:r>
-      <w:r>
-        <w:rPr>
-          <w:rFonts w:asciiTheme="minorHAnsi" w:hAnsiTheme="minorHAnsi" w:cstheme="minorHAnsi"/>
-          <w:szCs w:val="22"/>
-          <w:rtl/>
-        </w:rPr>
-        <w:t>תואם את העיצוב אשר לטעמי ימשוך את המשתמשים להשתמש באתר</w:t>
-      </w:r>
-      <w:r>
-        <w:rPr>
-          <w:rFonts w:asciiTheme="minorHAnsi" w:hAnsiTheme="minorHAnsi" w:cstheme="minorHAnsi"/>
-          <w:szCs w:val="22"/>
-          <w:rtl/>
-        </w:rPr>
-        <w:t xml:space="preserve"> ומזמין לקריאה נעימה וזורמת.</w:t>
-      </w:r>
-    </w:p>
-    <w:p>
-      <w:pPr>
-        <w:spacing w:after="112" w:line="259" w:lineRule="auto"/>
-        <w:ind w:left="0" w:right="447" w:firstLine="0"/>
-        <w:jc w:val="left"/>
-        <w:rPr>
-          <w:rFonts w:asciiTheme="minorHAnsi" w:hAnsiTheme="minorHAnsi" w:cstheme="minorHAnsi"/>
-        </w:rPr>
-      </w:pPr>
-    </w:p>
-    <w:p>
-      <w:pPr>
-        <w:spacing w:after="0" w:line="259" w:lineRule="auto"/>
-        <w:ind w:left="0" w:right="447" w:firstLine="0"/>
-        <w:jc w:val="left"/>
-        <w:rPr>
-          <w:rFonts w:asciiTheme="minorHAnsi" w:hAnsiTheme="minorHAnsi" w:cstheme="minorHAnsi"/>
-        </w:rPr>
-      </w:pPr>
-    </w:p>
-    <w:p>
-      <w:pPr>
-        <w:spacing w:after="0" w:line="360" w:lineRule="auto"/>
-        <w:ind w:left="0" w:right="0" w:firstLine="0"/>
-        <w:jc w:val="left"/>
-        <w:rPr>
-          <w:rFonts w:asciiTheme="minorHAnsi" w:hAnsiTheme="minorHAnsi" w:cstheme="minorHAnsi"/>
-        </w:rPr>
-      </w:pPr>
-      <w:r>
-        <w:rPr>
-          <w:rFonts w:asciiTheme="minorHAnsi" w:hAnsiTheme="minorHAnsi" w:cstheme="minorHAnsi"/>
-          <w:b/>
-          <w:u w:val="single" w:color="000000"/>
-          <w:rtl/>
-        </w:rPr>
-        <w:t>מסך כניסה:</w:t>
-      </w:r>
-    </w:p>
-    <w:p>
-      <w:pPr>
-        <w:ind w:left="364"/>
-        <w:jc w:val="left"/>
-        <w:rPr>
-          <w:rFonts w:asciiTheme="minorHAnsi" w:hAnsiTheme="minorHAnsi" w:cstheme="minorHAnsi"/>
-          <w:szCs w:val="22"/>
-        </w:rPr>
-      </w:pPr>
-      <w:r>
-        <w:rPr>
-          <w:rFonts w:asciiTheme="minorHAnsi" w:hAnsiTheme="minorHAnsi" w:cstheme="minorHAnsi"/>
-          <w:szCs w:val="22"/>
-          <w:rtl/>
-        </w:rPr>
-        <w:t xml:space="preserve">מסך 1: </w:t>
-      </w:r>
-      <w:r>
-        <w:rPr>
-          <w:rFonts w:asciiTheme="minorHAnsi" w:hAnsiTheme="minorHAnsi" w:cstheme="minorHAnsi"/>
-          <w:szCs w:val="22"/>
-          <w:rtl/>
-        </w:rPr>
-        <w:t xml:space="preserve">מסך כניסה. ממסך זה יוכל המשתמש להתחבר עם שם משתמש וסיסמה </w:t>
-      </w:r>
-      <w:r>
-        <w:rPr>
-          <w:rFonts w:asciiTheme="minorHAnsi" w:hAnsiTheme="minorHAnsi" w:cstheme="minorHAnsi"/>
-          <w:szCs w:val="22"/>
-          <w:rtl/>
-        </w:rPr>
-        <w:t xml:space="preserve">(מסך </w:t>
-      </w:r>
-      <w:r>
-        <w:rPr>
-          <w:rFonts w:asciiTheme="minorHAnsi" w:hAnsiTheme="minorHAnsi" w:cstheme="minorHAnsi"/>
-          <w:szCs w:val="22"/>
-          <w:rtl/>
-        </w:rPr>
-        <w:t>2</w:t>
-      </w:r>
-      <w:r>
-        <w:rPr>
-          <w:rFonts w:asciiTheme="minorHAnsi" w:hAnsiTheme="minorHAnsi" w:cstheme="minorHAnsi"/>
-          <w:szCs w:val="22"/>
-          <w:rtl/>
-        </w:rPr>
-        <w:t>)</w:t>
-      </w:r>
-      <w:r>
-        <w:rPr>
-          <w:rFonts w:asciiTheme="minorHAnsi" w:hAnsiTheme="minorHAnsi" w:cstheme="minorHAnsi"/>
-          <w:szCs w:val="22"/>
-          <w:rtl/>
-        </w:rPr>
-        <w:t xml:space="preserve"> </w:t>
-      </w:r>
-      <w:r>
-        <w:rPr>
-          <w:rFonts w:asciiTheme="minorHAnsi" w:hAnsiTheme="minorHAnsi" w:cstheme="minorHAnsi"/>
-          <w:szCs w:val="22"/>
-          <w:rtl/>
-        </w:rPr>
-        <w:t xml:space="preserve">בלחיצה על כפתור </w:t>
-      </w:r>
-      <w:r>
-        <w:rPr>
-          <w:rFonts w:asciiTheme="minorHAnsi" w:hAnsiTheme="minorHAnsi" w:cstheme="minorHAnsi"/>
-          <w:szCs w:val="22"/>
-          <w:lang w:val="en-US"/>
-        </w:rPr>
-        <w:t>Login</w:t>
-      </w:r>
-      <w:r>
-        <w:rPr>
-          <w:rFonts w:asciiTheme="minorHAnsi" w:hAnsiTheme="minorHAnsi" w:cstheme="minorHAnsi"/>
-          <w:szCs w:val="22"/>
-          <w:rtl/>
-          <w:lang w:val="en-US"/>
-        </w:rPr>
-        <w:t xml:space="preserve"> </w:t>
-      </w:r>
-      <w:r>
-        <w:rPr>
-          <w:rFonts w:asciiTheme="minorHAnsi" w:hAnsiTheme="minorHAnsi" w:cstheme="minorHAnsi"/>
-          <w:szCs w:val="22"/>
-          <w:rtl/>
-        </w:rPr>
-        <w:t xml:space="preserve">או לעבור למסך ליצירת חשבון </w:t>
-      </w:r>
-      <w:r>
-        <w:rPr>
-          <w:rFonts w:asciiTheme="minorHAnsi" w:hAnsiTheme="minorHAnsi" w:cstheme="minorHAnsi"/>
-          <w:szCs w:val="22"/>
-          <w:rtl/>
-        </w:rPr>
-        <w:t>(מסך 3)</w:t>
-      </w:r>
-      <w:r>
-        <w:rPr>
-          <w:rFonts w:asciiTheme="minorHAnsi" w:hAnsiTheme="minorHAnsi" w:cstheme="minorHAnsi"/>
-          <w:szCs w:val="22"/>
-        </w:rPr>
-        <w:t xml:space="preserve"> </w:t>
-      </w:r>
-      <w:r>
-        <w:rPr>
-          <w:rFonts w:asciiTheme="minorHAnsi" w:hAnsiTheme="minorHAnsi" w:cstheme="minorHAnsi"/>
-          <w:szCs w:val="22"/>
-          <w:rtl/>
-        </w:rPr>
-        <w:t xml:space="preserve">בלחיצה על כפתור </w:t>
-      </w:r>
-      <w:r>
-        <w:rPr>
-          <w:rFonts w:asciiTheme="minorHAnsi" w:hAnsiTheme="minorHAnsi" w:cstheme="minorHAnsi"/>
-          <w:szCs w:val="22"/>
-        </w:rPr>
-        <w:t>S</w:t>
-      </w:r>
-      <w:r>
-        <w:rPr>
-          <w:rFonts w:asciiTheme="minorHAnsi" w:hAnsiTheme="minorHAnsi" w:cstheme="minorHAnsi"/>
-          <w:szCs w:val="22"/>
-          <w:lang w:val="en-US"/>
-        </w:rPr>
-        <w:t>tart Now</w:t>
-      </w:r>
-      <w:r>
-        <w:rPr>
-          <w:rFonts w:asciiTheme="minorHAnsi" w:hAnsiTheme="minorHAnsi" w:cstheme="minorHAnsi"/>
-          <w:szCs w:val="22"/>
-          <w:rtl/>
-        </w:rPr>
-        <w:t>.</w:t>
-      </w:r>
-    </w:p>
-    <w:p>
-      <w:pPr>
-        <w:ind w:left="364"/>
-        <w:jc w:val="left"/>
-        <w:rPr>
-          <w:rFonts w:asciiTheme="minorHAnsi" w:hAnsiTheme="minorHAnsi" w:cstheme="minorHAnsi"/>
-          <w:rtl/>
-        </w:rPr>
-      </w:pPr>
-      <w:r>
-        <w:rPr>
-          <w:rFonts w:asciiTheme="minorHAnsi" w:hAnsiTheme="minorHAnsi" w:cstheme="minorHAnsi"/>
+          <w:noProof/>
+          <w:rtl/>
+        </w:rPr>
+        <w:t xml:space="preserve">, </w:t>
+      </w:r>
+    </w:p>
+    <w:p>
+      <w:pPr>
+        <w:spacing w:after="66" w:line="300" w:lineRule="auto"/>
+        <w:ind w:left="717" w:right="139" w:hanging="357"/>
+        <w:jc w:val="left"/>
+        <w:rPr>
+          <w:rFonts w:asciiTheme="minorHAnsi" w:hAnsiTheme="minorHAnsi" w:cstheme="minorHAnsi"/>
+          <w:szCs w:val="22"/>
+        </w:rPr>
+      </w:pPr>
+      <w:r>
+        <w:rPr>
+          <w:rFonts w:asciiTheme="minorHAnsi" w:hAnsiTheme="minorHAnsi" w:cstheme="minorHAnsi"/>
+          <w:szCs w:val="22"/>
+          <w:rtl/>
+        </w:rPr>
+        <w:t xml:space="preserve">צבע רביעי: אדום קוד- </w:t>
+      </w:r>
+      <w:r>
+        <w:rPr>
+          <w:rFonts w:asciiTheme="minorHAnsi" w:hAnsiTheme="minorHAnsi" w:cstheme="minorHAnsi"/>
+          <w:szCs w:val="22"/>
+        </w:rPr>
+        <w:t>be1c1c</w:t>
+      </w:r>
+      <w:r>
+        <w:rPr>
+          <w:rFonts w:asciiTheme="minorHAnsi" w:hAnsiTheme="minorHAnsi" w:cstheme="minorHAnsi"/>
+          <w:szCs w:val="22"/>
+          <w:rtl/>
+        </w:rPr>
+        <w:t xml:space="preserve">#דוגמא- </w:t>
+      </w:r>
+      <w:r>
+        <w:rPr>
+          <w:rFonts w:asciiTheme="minorHAnsi" w:hAnsiTheme="minorHAnsi" w:cstheme="minorHAnsi"/>
+          <w:szCs w:val="22"/>
           <w:rtl/>
         </w:rPr>
         <w:drawing>
-          <wp:inline distT="0" distB="0" distL="0" distR="0" wp14:anchorId="104294A1" wp14:editId="2D7AF6A9">
-            <wp:extent cx="3815946" cy="2138400"/>
+          <wp:inline distT="0" distB="0" distL="0" distR="0" wp14:anchorId="11DED679" wp14:editId="2CD68BCB">
+            <wp:extent cx="228600" cy="203200"/>
             <wp:effectExtent l="0" t="0" r="0" b="0"/>
-            <wp:docPr id="4" name="Picture 4"/>
+            <wp:docPr id="10" name="Picture 10"/>
             <wp:cNvGraphicFramePr>
               <a:graphicFrameLocks xmlns:a="http://schemas.openxmlformats.org/drawingml/2006/main" noChangeAspect="1"/>
             </wp:cNvGraphicFramePr>
@@ -2683,7 +2378,7 @@
                   <pic:spPr>
                     <a:xfrm>
                       <a:off x="0" y="0"/>
-                      <a:ext cx="3815946" cy="2138400"/>
+                      <a:ext cx="228600" cy="203200"/>
                     </a:xfrm>
                     <a:prstGeom prst="rect">
                       <a:avLst/>
@@ -2695,29 +2390,197 @@
           </wp:inline>
         </w:drawing>
       </w:r>
-    </w:p>
-    <w:p>
-      <w:pPr>
-        <w:spacing w:after="4" w:line="259" w:lineRule="auto"/>
-        <w:ind w:left="1741" w:right="0" w:firstLine="0"/>
-        <w:jc w:val="left"/>
-        <w:rPr>
-          <w:rFonts w:asciiTheme="minorHAnsi" w:hAnsiTheme="minorHAnsi" w:cstheme="minorHAnsi"/>
-        </w:rPr>
-      </w:pPr>
-    </w:p>
-    <w:p>
-      <w:pPr>
-        <w:spacing w:line="256" w:lineRule="auto"/>
-        <w:ind w:right="139"/>
-        <w:jc w:val="left"/>
-        <w:rPr>
-          <w:rFonts w:asciiTheme="minorHAnsi" w:hAnsiTheme="minorHAnsi" w:cstheme="minorHAnsi"/>
-          <w:b/>
-          <w:bCs/>
-          <w:szCs w:val="22"/>
-          <w:u w:val="single" w:color="000000"/>
-          <w:rtl/>
+      <w:r>
+        <w:rPr>
+          <w:rFonts w:asciiTheme="minorHAnsi" w:hAnsiTheme="minorHAnsi" w:cstheme="minorHAnsi"/>
+          <w:szCs w:val="22"/>
+          <w:rtl/>
+        </w:rPr>
+        <w:t>ובנוסף צבע שחור קלאסי לכיתוב ובהירות בעת הקריאה.</w:t>
+      </w:r>
+    </w:p>
+    <w:p>
+      <w:pPr>
+        <w:ind w:left="364" w:right="240"/>
+        <w:jc w:val="left"/>
+        <w:rPr>
+          <w:rFonts w:asciiTheme="minorHAnsi" w:hAnsiTheme="minorHAnsi" w:cstheme="minorHAnsi"/>
+          <w:szCs w:val="22"/>
+          <w:rtl/>
+        </w:rPr>
+      </w:pPr>
+    </w:p>
+    <w:p>
+      <w:pPr>
+        <w:ind w:left="364" w:right="240"/>
+        <w:jc w:val="left"/>
+        <w:rPr>
+          <w:rFonts w:asciiTheme="minorHAnsi" w:hAnsiTheme="minorHAnsi" w:cstheme="minorHAnsi"/>
+        </w:rPr>
+      </w:pPr>
+      <w:r>
+        <w:rPr>
+          <w:rFonts w:asciiTheme="minorHAnsi" w:hAnsiTheme="minorHAnsi" w:cstheme="minorHAnsi"/>
+          <w:szCs w:val="22"/>
+          <w:rtl/>
+        </w:rPr>
+        <w:t xml:space="preserve">הצבעים הנ"ל </w:t>
+      </w:r>
+      <w:r>
+        <w:rPr>
+          <w:rFonts w:asciiTheme="minorHAnsi" w:hAnsiTheme="minorHAnsi" w:cstheme="minorHAnsi"/>
+          <w:szCs w:val="22"/>
+          <w:rtl/>
+        </w:rPr>
+        <w:t>ישמשו את ה</w:t>
+      </w:r>
+      <w:r>
+        <w:rPr>
+          <w:rFonts w:asciiTheme="minorHAnsi" w:hAnsiTheme="minorHAnsi" w:cstheme="minorHAnsi"/>
+          <w:szCs w:val="22"/>
+          <w:rtl/>
+        </w:rPr>
+        <w:t xml:space="preserve">אתר </w:t>
+      </w:r>
+      <w:r>
+        <w:rPr>
+          <w:rFonts w:asciiTheme="minorHAnsi" w:hAnsiTheme="minorHAnsi" w:cstheme="minorHAnsi"/>
+          <w:szCs w:val="22"/>
+          <w:rtl/>
+        </w:rPr>
+        <w:t>כך שי</w:t>
+      </w:r>
+      <w:r>
+        <w:rPr>
+          <w:rFonts w:asciiTheme="minorHAnsi" w:hAnsiTheme="minorHAnsi" w:cstheme="minorHAnsi"/>
+          <w:szCs w:val="22"/>
+          <w:rtl/>
+        </w:rPr>
+        <w:t>ותיר על המשתמש: צבעים בהירים ומרגשים, מזוהים עם אנרגיה חיובית</w:t>
+      </w:r>
+      <w:r>
+        <w:rPr>
+          <w:rFonts w:asciiTheme="minorHAnsi" w:hAnsiTheme="minorHAnsi" w:cstheme="minorHAnsi"/>
+          <w:szCs w:val="22"/>
+          <w:rtl/>
+        </w:rPr>
+        <w:t xml:space="preserve"> והצבע ירוק מזהה קירוב לשימוש באקסל אשר נפוץ במעקב אחר הוצאות</w:t>
+      </w:r>
+      <w:r>
+        <w:rPr>
+          <w:rFonts w:asciiTheme="minorHAnsi" w:hAnsiTheme="minorHAnsi" w:cstheme="minorHAnsi"/>
+          <w:szCs w:val="22"/>
+          <w:rtl/>
+        </w:rPr>
+        <w:t xml:space="preserve">. כמו כן צבעים אלו אנרגטיים </w:t>
+      </w:r>
+      <w:r>
+        <w:rPr>
+          <w:rFonts w:asciiTheme="minorHAnsi" w:hAnsiTheme="minorHAnsi" w:cstheme="minorHAnsi"/>
+          <w:szCs w:val="22"/>
+          <w:rtl/>
+        </w:rPr>
+        <w:t>וחדשניים</w:t>
+      </w:r>
+      <w:r>
+        <w:rPr>
+          <w:rFonts w:asciiTheme="minorHAnsi" w:hAnsiTheme="minorHAnsi" w:cstheme="minorHAnsi"/>
+          <w:szCs w:val="22"/>
+          <w:rtl/>
+        </w:rPr>
+        <w:t>.</w:t>
+      </w:r>
+      <w:r>
+        <w:rPr>
+          <w:rFonts w:asciiTheme="minorHAnsi" w:hAnsiTheme="minorHAnsi" w:cstheme="minorHAnsi"/>
+          <w:szCs w:val="22"/>
+          <w:rtl/>
+        </w:rPr>
+        <w:t xml:space="preserve"> בעזרת הצבעים אדום וירוק נוכל להמחיש למשתמש התנהגות כלכלית טובה ורעה בכך שנשתמש בצבע אדום כהפסד או התנהגות רעה ביחס למדד מסוים ובצע ירוק להתנהגות טובה וקבלת רווח.</w:t>
+      </w:r>
+    </w:p>
+    <w:p>
+      <w:pPr>
+        <w:ind w:left="364" w:right="250"/>
+        <w:jc w:val="left"/>
+        <w:rPr>
+          <w:rFonts w:asciiTheme="minorHAnsi" w:hAnsiTheme="minorHAnsi" w:cstheme="minorHAnsi"/>
+          <w:szCs w:val="22"/>
+        </w:rPr>
+      </w:pPr>
+      <w:r>
+        <w:rPr>
+          <w:rFonts w:asciiTheme="minorHAnsi" w:hAnsiTheme="minorHAnsi" w:cstheme="minorHAnsi"/>
+          <w:szCs w:val="22"/>
+          <w:rtl/>
+        </w:rPr>
+        <w:t xml:space="preserve">הפונט בו בחרתי להשתמש הוא פונט </w:t>
+      </w:r>
+      <w:proofErr w:type="spellStart"/>
+      <w:r>
+        <w:rPr>
+          <w:rFonts w:asciiTheme="minorHAnsi" w:hAnsiTheme="minorHAnsi" w:cstheme="minorHAnsi"/>
+        </w:rPr>
+        <w:t>Libr</w:t>
+      </w:r>
+      <w:proofErr w:type="spellEnd"/>
+      <w:r>
+        <w:rPr>
+          <w:rFonts w:asciiTheme="minorHAnsi" w:hAnsiTheme="minorHAnsi" w:cstheme="minorHAnsi"/>
+          <w:lang w:val="en-US"/>
+        </w:rPr>
+        <w:t>a-</w:t>
+      </w:r>
+      <w:proofErr w:type="spellStart"/>
+      <w:r>
+        <w:rPr>
+          <w:rFonts w:asciiTheme="minorHAnsi" w:hAnsiTheme="minorHAnsi" w:cstheme="minorHAnsi"/>
+        </w:rPr>
+        <w:t>Sans</w:t>
+      </w:r>
+      <w:proofErr w:type="spellEnd"/>
+      <w:r>
+        <w:rPr>
+          <w:rFonts w:asciiTheme="minorHAnsi" w:hAnsiTheme="minorHAnsi" w:cstheme="minorHAnsi"/>
+          <w:szCs w:val="22"/>
+          <w:rtl/>
+        </w:rPr>
+        <w:t xml:space="preserve"> מכיוון שפונט זה </w:t>
+      </w:r>
+      <w:r>
+        <w:rPr>
+          <w:rFonts w:asciiTheme="minorHAnsi" w:hAnsiTheme="minorHAnsi" w:cstheme="minorHAnsi"/>
+          <w:szCs w:val="22"/>
+          <w:rtl/>
+        </w:rPr>
+        <w:t>תואם את העיצוב אשר לטעמי ימשוך את המשתמשים להשתמש באתר</w:t>
+      </w:r>
+      <w:r>
+        <w:rPr>
+          <w:rFonts w:asciiTheme="minorHAnsi" w:hAnsiTheme="minorHAnsi" w:cstheme="minorHAnsi"/>
+          <w:szCs w:val="22"/>
+          <w:rtl/>
+        </w:rPr>
+        <w:t xml:space="preserve"> ומזמין לקריאה נעימה וזורמת.</w:t>
+      </w:r>
+    </w:p>
+    <w:p>
+      <w:pPr>
+        <w:spacing w:after="112" w:line="259" w:lineRule="auto"/>
+        <w:ind w:left="0" w:right="447" w:firstLine="0"/>
+        <w:jc w:val="left"/>
+        <w:rPr>
+          <w:rFonts w:asciiTheme="minorHAnsi" w:hAnsiTheme="minorHAnsi" w:cstheme="minorHAnsi"/>
+        </w:rPr>
+      </w:pPr>
+    </w:p>
+    <w:p>
+      <w:pPr>
+        <w:spacing w:after="0" w:line="259" w:lineRule="auto"/>
+        <w:ind w:left="0" w:right="447" w:firstLine="0"/>
+        <w:jc w:val="left"/>
+        <w:rPr>
+          <w:rFonts w:asciiTheme="minorHAnsi" w:hAnsiTheme="minorHAnsi" w:cstheme="minorHAnsi"/>
         </w:rPr>
       </w:pPr>
     </w:p>
@@ -2728,86 +2591,16 @@
         <w:jc w:val="left"/>
         <w:rPr>
           <w:rFonts w:asciiTheme="minorHAnsi" w:hAnsiTheme="minorHAnsi" w:cstheme="minorHAnsi"/>
+        </w:rPr>
+      </w:pPr>
+      <w:r>
+        <w:rPr>
+          <w:rFonts w:asciiTheme="minorHAnsi" w:hAnsiTheme="minorHAnsi" w:cstheme="minorHAnsi"/>
           <w:b/>
           <w:u w:val="single" w:color="000000"/>
           <w:rtl/>
         </w:rPr>
-      </w:pPr>
-      <w:r>
-        <w:rPr>
-          <w:rFonts w:asciiTheme="minorHAnsi" w:hAnsiTheme="minorHAnsi" w:cstheme="minorHAnsi"/>
-          <w:b/>
-          <w:u w:val="single" w:color="000000"/>
-          <w:rtl/>
-        </w:rPr>
-        <w:t>מסך התחברות:</w:t>
-      </w:r>
-    </w:p>
-    <w:p>
-      <w:pPr>
-        <w:spacing w:line="256" w:lineRule="auto"/>
-        <w:ind w:right="139"/>
-        <w:jc w:val="left"/>
-        <w:rPr>
-          <w:rFonts w:asciiTheme="minorHAnsi" w:hAnsiTheme="minorHAnsi" w:cstheme="minorHAnsi"/>
-          <w:rtl/>
-          <w:lang w:val="en-US"/>
-        </w:rPr>
-      </w:pPr>
-      <w:r>
-        <w:rPr>
-          <w:rFonts w:asciiTheme="minorHAnsi" w:hAnsiTheme="minorHAnsi" w:cstheme="minorHAnsi"/>
-          <w:szCs w:val="22"/>
-          <w:rtl/>
-        </w:rPr>
-        <w:t xml:space="preserve">מסך 2: </w:t>
-      </w:r>
-      <w:r>
-        <w:rPr>
-          <w:rFonts w:asciiTheme="minorHAnsi" w:hAnsiTheme="minorHAnsi" w:cstheme="minorHAnsi"/>
-          <w:szCs w:val="22"/>
-          <w:rtl/>
-        </w:rPr>
-        <w:t xml:space="preserve">התחברות למערכת </w:t>
-      </w:r>
-      <w:r>
-        <w:rPr>
-          <w:rFonts w:asciiTheme="minorHAnsi" w:hAnsiTheme="minorHAnsi" w:cstheme="minorHAnsi"/>
-          <w:szCs w:val="22"/>
-          <w:rtl/>
-        </w:rPr>
-        <w:t xml:space="preserve">בעזרת שם משתמש וסיסמה, </w:t>
-      </w:r>
-      <w:r>
-        <w:rPr>
-          <w:rFonts w:asciiTheme="minorHAnsi" w:hAnsiTheme="minorHAnsi" w:cstheme="minorHAnsi"/>
-          <w:szCs w:val="22"/>
-          <w:rtl/>
-        </w:rPr>
-        <w:t>במידה ולמשתמש לא קיים חשבון המשתמש י</w:t>
-      </w:r>
-      <w:r>
-        <w:rPr>
-          <w:rFonts w:asciiTheme="minorHAnsi" w:hAnsiTheme="minorHAnsi" w:cstheme="minorHAnsi"/>
-          <w:szCs w:val="22"/>
-          <w:rtl/>
-        </w:rPr>
-        <w:t xml:space="preserve">לחץ על הכפתור </w:t>
-      </w:r>
-      <w:r>
-        <w:rPr>
-          <w:rFonts w:asciiTheme="minorHAnsi" w:hAnsiTheme="minorHAnsi" w:cstheme="minorHAnsi"/>
-          <w:szCs w:val="22"/>
-        </w:rPr>
-        <w:t>Start Now</w:t>
-      </w:r>
-      <w:r>
-        <w:rPr>
-          <w:rFonts w:asciiTheme="minorHAnsi" w:hAnsiTheme="minorHAnsi" w:cstheme="minorHAnsi"/>
-          <w:szCs w:val="22"/>
-          <w:rtl/>
-        </w:rPr>
-        <w:t xml:space="preserve"> והמשתמש יגיע למסך 3.</w:t>
+        <w:t>מסך כניסה:</w:t>
       </w:r>
     </w:p>
     <w:p>
@@ -2816,6 +2609,143 @@
         <w:jc w:val="left"/>
         <w:rPr>
           <w:rFonts w:asciiTheme="minorHAnsi" w:hAnsiTheme="minorHAnsi" w:cstheme="minorHAnsi"/>
+          <w:szCs w:val="22"/>
+        </w:rPr>
+      </w:pPr>
+      <w:r>
+        <w:rPr>
+          <w:rFonts w:asciiTheme="minorHAnsi" w:hAnsiTheme="minorHAnsi" w:cstheme="minorHAnsi"/>
+          <w:szCs w:val="22"/>
+          <w:rtl/>
+        </w:rPr>
+        <w:t xml:space="preserve">מסך 1: </w:t>
+      </w:r>
+      <w:r>
+        <w:rPr>
+          <w:rFonts w:asciiTheme="minorHAnsi" w:hAnsiTheme="minorHAnsi" w:cstheme="minorHAnsi"/>
+          <w:szCs w:val="22"/>
+          <w:rtl/>
+        </w:rPr>
+        <w:t xml:space="preserve">מסך כניסה. ממסך זה יוכל המשתמש להתחבר עם שם משתמש וסיסמה </w:t>
+      </w:r>
+      <w:r>
+        <w:rPr>
+          <w:rFonts w:asciiTheme="minorHAnsi" w:hAnsiTheme="minorHAnsi" w:cstheme="minorHAnsi"/>
+          <w:szCs w:val="22"/>
+          <w:rtl/>
+        </w:rPr>
+        <w:t xml:space="preserve">(מסך </w:t>
+      </w:r>
+      <w:r>
+        <w:rPr>
+          <w:rFonts w:asciiTheme="minorHAnsi" w:hAnsiTheme="minorHAnsi" w:cstheme="minorHAnsi"/>
+          <w:szCs w:val="22"/>
+          <w:rtl/>
+        </w:rPr>
+        <w:t>2</w:t>
+      </w:r>
+      <w:r>
+        <w:rPr>
+          <w:rFonts w:asciiTheme="minorHAnsi" w:hAnsiTheme="minorHAnsi" w:cstheme="minorHAnsi"/>
+          <w:szCs w:val="22"/>
+          <w:rtl/>
+        </w:rPr>
+        <w:t>)</w:t>
+      </w:r>
+      <w:r>
+        <w:rPr>
+          <w:rFonts w:asciiTheme="minorHAnsi" w:hAnsiTheme="minorHAnsi" w:cstheme="minorHAnsi"/>
+          <w:szCs w:val="22"/>
+          <w:rtl/>
+        </w:rPr>
+        <w:t xml:space="preserve"> </w:t>
+      </w:r>
+      <w:r>
+        <w:rPr>
+          <w:rFonts w:asciiTheme="minorHAnsi" w:hAnsiTheme="minorHAnsi" w:cstheme="minorHAnsi"/>
+          <w:szCs w:val="22"/>
+          <w:rtl/>
+        </w:rPr>
+        <w:t xml:space="preserve">בלחיצה על כפתור </w:t>
+      </w:r>
+      <w:r>
+        <w:rPr>
+          <w:rFonts w:asciiTheme="minorHAnsi" w:hAnsiTheme="minorHAnsi" w:cstheme="minorHAnsi"/>
+          <w:szCs w:val="22"/>
+          <w:lang w:val="en-US"/>
+        </w:rPr>
+        <w:t>Login</w:t>
+      </w:r>
+      <w:r>
+        <w:rPr>
+          <w:rFonts w:asciiTheme="minorHAnsi" w:hAnsiTheme="minorHAnsi" w:cstheme="minorHAnsi"/>
+          <w:szCs w:val="22"/>
+          <w:rtl/>
+          <w:lang w:val="en-US"/>
+        </w:rPr>
+        <w:t xml:space="preserve"> </w:t>
+      </w:r>
+      <w:r>
+        <w:rPr>
+          <w:rFonts w:asciiTheme="minorHAnsi" w:hAnsiTheme="minorHAnsi" w:cstheme="minorHAnsi"/>
+          <w:szCs w:val="22"/>
+          <w:rtl/>
+        </w:rPr>
+        <w:t xml:space="preserve">או לעבור למסך ליצירת חשבון </w:t>
+      </w:r>
+      <w:r>
+        <w:rPr>
+          <w:rFonts w:asciiTheme="minorHAnsi" w:hAnsiTheme="minorHAnsi" w:cstheme="minorHAnsi"/>
+          <w:szCs w:val="22"/>
+          <w:rtl/>
+        </w:rPr>
+        <w:t>(מסך 3)</w:t>
+      </w:r>
+      <w:r>
+        <w:rPr>
+          <w:rFonts w:asciiTheme="minorHAnsi" w:hAnsiTheme="minorHAnsi" w:cstheme="minorHAnsi"/>
+          <w:szCs w:val="22"/>
+        </w:rPr>
+        <w:t xml:space="preserve"> </w:t>
+      </w:r>
+      <w:r>
+        <w:rPr>
+          <w:rFonts w:asciiTheme="minorHAnsi" w:hAnsiTheme="minorHAnsi" w:cstheme="minorHAnsi"/>
+          <w:szCs w:val="22"/>
+          <w:rtl/>
+        </w:rPr>
+        <w:t xml:space="preserve">בלחיצה על כפתור </w:t>
+      </w:r>
+      <w:r>
+        <w:rPr>
+          <w:rFonts w:asciiTheme="minorHAnsi" w:hAnsiTheme="minorHAnsi" w:cstheme="minorHAnsi"/>
+          <w:szCs w:val="22"/>
+        </w:rPr>
+        <w:t>S</w:t>
+      </w:r>
+      <w:r>
+        <w:rPr>
+          <w:rFonts w:asciiTheme="minorHAnsi" w:hAnsiTheme="minorHAnsi" w:cstheme="minorHAnsi"/>
+          <w:szCs w:val="22"/>
+          <w:lang w:val="en-US"/>
+        </w:rPr>
+        <w:t>tart Now</w:t>
+      </w:r>
+      <w:r>
+        <w:rPr>
+          <w:rFonts w:asciiTheme="minorHAnsi" w:hAnsiTheme="minorHAnsi" w:cstheme="minorHAnsi"/>
+          <w:szCs w:val="22"/>
+          <w:rtl/>
+        </w:rPr>
+        <w:t>.</w:t>
+      </w:r>
+    </w:p>
+    <w:p>
+      <w:pPr>
+        <w:ind w:left="364"/>
+        <w:jc w:val="left"/>
+        <w:rPr>
+          <w:rFonts w:asciiTheme="minorHAnsi" w:hAnsiTheme="minorHAnsi" w:cstheme="minorHAnsi"/>
           <w:rtl/>
         </w:rPr>
       </w:pPr>
@@ -2825,10 +2755,10 @@
           <w:rtl/>
         </w:rPr>
         <w:drawing>
-          <wp:inline distT="0" distB="0" distL="0" distR="0" wp14:anchorId="5109ACFD" wp14:editId="59E2CE2D">
-            <wp:extent cx="3800746" cy="2131255"/>
-            <wp:effectExtent l="0" t="0" r="0" b="2540"/>
-            <wp:docPr id="5" name="Picture 5"/>
+          <wp:inline distT="0" distB="0" distL="0" distR="0" wp14:anchorId="104294A1" wp14:editId="2D7AF6A9">
+            <wp:extent cx="3815946" cy="2138400"/>
+            <wp:effectExtent l="0" t="0" r="0" b="0"/>
+            <wp:docPr id="4" name="Picture 4"/>
             <wp:cNvGraphicFramePr>
               <a:graphicFrameLocks xmlns:a="http://schemas.openxmlformats.org/drawingml/2006/main" noChangeAspect="1"/>
             </wp:cNvGraphicFramePr>
@@ -2848,7 +2778,7 @@
                   <pic:spPr>
                     <a:xfrm>
                       <a:off x="0" y="0"/>
-                      <a:ext cx="3844304" cy="2155680"/>
+                      <a:ext cx="3815946" cy="2138400"/>
                     </a:xfrm>
                     <a:prstGeom prst="rect">
                       <a:avLst/>
@@ -2863,6 +2793,31 @@
     </w:p>
     <w:p>
       <w:pPr>
+        <w:spacing w:after="4" w:line="259" w:lineRule="auto"/>
+        <w:ind w:left="1741" w:right="0" w:firstLine="0"/>
+        <w:jc w:val="left"/>
+        <w:rPr>
+          <w:rFonts w:asciiTheme="minorHAnsi" w:hAnsiTheme="minorHAnsi" w:cstheme="minorHAnsi"/>
+        </w:rPr>
+      </w:pPr>
+    </w:p>
+    <w:p>
+      <w:pPr>
+        <w:spacing w:line="256" w:lineRule="auto"/>
+        <w:ind w:right="139"/>
+        <w:jc w:val="left"/>
+        <w:rPr>
+          <w:rFonts w:asciiTheme="minorHAnsi" w:hAnsiTheme="minorHAnsi" w:cstheme="minorHAnsi"/>
+          <w:b/>
+          <w:bCs/>
+          <w:szCs w:val="22"/>
+          <w:u w:val="single" w:color="000000"/>
+          <w:rtl/>
+        </w:rPr>
+      </w:pPr>
+    </w:p>
+    <w:p>
+      <w:pPr>
         <w:spacing w:after="0" w:line="360" w:lineRule="auto"/>
         <w:ind w:left="0" w:right="0" w:firstLine="0"/>
         <w:jc w:val="left"/>
@@ -2880,16 +2835,7 @@
           <w:u w:val="single" w:color="000000"/>
           <w:rtl/>
         </w:rPr>
-        <w:t xml:space="preserve">מסך </w:t>
-      </w:r>
-      <w:r>
-        <w:rPr>
-          <w:rFonts w:asciiTheme="minorHAnsi" w:hAnsiTheme="minorHAnsi" w:cstheme="minorHAnsi"/>
-          <w:b/>
-          <w:u w:val="single" w:color="000000"/>
-          <w:rtl/>
-        </w:rPr>
-        <w:t>הירשמות:</w:t>
+        <w:t>מסך התחברות:</w:t>
       </w:r>
     </w:p>
     <w:p>
@@ -2909,85 +2855,55 @@
           <w:szCs w:val="22"/>
           <w:rtl/>
         </w:rPr>
-        <w:t xml:space="preserve">מסך </w:t>
-      </w:r>
-      <w:r>
-        <w:rPr>
-          <w:rFonts w:asciiTheme="minorHAnsi" w:hAnsiTheme="minorHAnsi" w:cstheme="minorHAnsi"/>
-          <w:szCs w:val="22"/>
-          <w:rtl/>
-        </w:rPr>
-        <w:t>3</w:t>
-      </w:r>
-      <w:r>
-        <w:rPr>
-          <w:rFonts w:asciiTheme="minorHAnsi" w:hAnsiTheme="minorHAnsi" w:cstheme="minorHAnsi"/>
-          <w:szCs w:val="22"/>
-          <w:rtl/>
-        </w:rPr>
-        <w:t xml:space="preserve">: </w:t>
-      </w:r>
-      <w:r>
-        <w:rPr>
-          <w:rFonts w:asciiTheme="minorHAnsi" w:hAnsiTheme="minorHAnsi" w:cstheme="minorHAnsi"/>
-          <w:szCs w:val="22"/>
-          <w:rtl/>
-        </w:rPr>
-        <w:t xml:space="preserve">בהזנת הפרטים המסומנים בכוכבית ולחיצה על כפתור </w:t>
-      </w:r>
-      <w:proofErr w:type="spellStart"/>
-      <w:r>
-        <w:rPr>
-          <w:rFonts w:asciiTheme="minorHAnsi" w:hAnsiTheme="minorHAnsi" w:cstheme="minorHAnsi"/>
-          <w:szCs w:val="22"/>
-        </w:rPr>
-        <w:t>submit</w:t>
-      </w:r>
-      <w:proofErr w:type="spellEnd"/>
-      <w:r>
-        <w:rPr>
-          <w:rFonts w:asciiTheme="minorHAnsi" w:hAnsiTheme="minorHAnsi" w:cstheme="minorHAnsi"/>
-          <w:szCs w:val="22"/>
-          <w:rtl/>
-          <w:lang w:val="en-US"/>
-        </w:rPr>
-        <w:t xml:space="preserve"> המשתמש ירשם אל האתר ויעבור למסך ההתחברות (מסך</w:t>
-      </w:r>
-      <w:r>
-        <w:rPr>
-          <w:rFonts w:asciiTheme="minorHAnsi" w:hAnsiTheme="minorHAnsi" w:cstheme="minorHAnsi"/>
-          <w:szCs w:val="22"/>
-          <w:lang w:val="en-US"/>
-        </w:rPr>
-        <w:t xml:space="preserve"> </w:t>
-      </w:r>
-      <w:r>
-        <w:rPr>
-          <w:rFonts w:asciiTheme="minorHAnsi" w:hAnsiTheme="minorHAnsi" w:cstheme="minorHAnsi"/>
-          <w:szCs w:val="22"/>
-          <w:rtl/>
-          <w:lang w:val="en-US"/>
-        </w:rPr>
-        <w:t>2)</w:t>
-      </w:r>
-      <w:r>
-        <w:rPr>
-          <w:rFonts w:asciiTheme="minorHAnsi" w:hAnsiTheme="minorHAnsi" w:cstheme="minorHAnsi"/>
-          <w:szCs w:val="22"/>
-          <w:rtl/>
-          <w:lang w:val="en-US"/>
-        </w:rPr>
-        <w:t>.</w:t>
-      </w:r>
-    </w:p>
-    <w:p>
-      <w:pPr>
-        <w:ind w:left="364"/>
-        <w:jc w:val="left"/>
-        <w:rPr>
-          <w:rFonts w:asciiTheme="minorHAnsi" w:hAnsiTheme="minorHAnsi" w:cstheme="minorHAnsi"/>
-        </w:rPr>
-      </w:pPr>
+        <w:t xml:space="preserve">מסך 2: </w:t>
+      </w:r>
+      <w:r>
+        <w:rPr>
+          <w:rFonts w:asciiTheme="minorHAnsi" w:hAnsiTheme="minorHAnsi" w:cstheme="minorHAnsi"/>
+          <w:szCs w:val="22"/>
+          <w:rtl/>
+        </w:rPr>
+        <w:t xml:space="preserve">התחברות למערכת </w:t>
+      </w:r>
+      <w:r>
+        <w:rPr>
+          <w:rFonts w:asciiTheme="minorHAnsi" w:hAnsiTheme="minorHAnsi" w:cstheme="minorHAnsi"/>
+          <w:szCs w:val="22"/>
+          <w:rtl/>
+        </w:rPr>
+        <w:t xml:space="preserve">בעזרת שם משתמש וסיסמה, </w:t>
+      </w:r>
+      <w:r>
+        <w:rPr>
+          <w:rFonts w:asciiTheme="minorHAnsi" w:hAnsiTheme="minorHAnsi" w:cstheme="minorHAnsi"/>
+          <w:szCs w:val="22"/>
+          <w:rtl/>
+        </w:rPr>
+        <w:t>במידה ולמשתמש לא קיים חשבון המשתמש י</w:t>
+      </w:r>
+      <w:r>
+        <w:rPr>
+          <w:rFonts w:asciiTheme="minorHAnsi" w:hAnsiTheme="minorHAnsi" w:cstheme="minorHAnsi"/>
+          <w:szCs w:val="22"/>
+          <w:rtl/>
+        </w:rPr>
+        <w:t xml:space="preserve">לחץ על הכפתור </w:t>
+      </w:r>
+      <w:r>
+        <w:rPr>
+          <w:rFonts w:asciiTheme="minorHAnsi" w:hAnsiTheme="minorHAnsi" w:cstheme="minorHAnsi"/>
+          <w:szCs w:val="22"/>
+        </w:rPr>
+        <w:t>Start Now</w:t>
+      </w:r>
+      <w:r>
+        <w:rPr>
+          <w:rFonts w:asciiTheme="minorHAnsi" w:hAnsiTheme="minorHAnsi" w:cstheme="minorHAnsi"/>
+          <w:szCs w:val="22"/>
+          <w:rtl/>
+        </w:rPr>
+        <w:t xml:space="preserve"> והמשתמש יגיע למסך 3.</w:t>
+      </w:r>
     </w:p>
     <w:p>
       <w:pPr>
@@ -3005,10 +2921,10 @@
         </w:rPr>
         <w:lastRenderedPageBreak/>
         <w:drawing>
-          <wp:inline distT="0" distB="0" distL="0" distR="0" wp14:anchorId="2A640E0F" wp14:editId="76816AC5">
-            <wp:extent cx="3708757" cy="2060917"/>
-            <wp:effectExtent l="0" t="0" r="0" b="0"/>
-            <wp:docPr id="7" name="Picture 7"/>
+          <wp:inline distT="0" distB="0" distL="0" distR="0" wp14:anchorId="5109ACFD" wp14:editId="59E2CE2D">
+            <wp:extent cx="3800746" cy="2131255"/>
+            <wp:effectExtent l="0" t="0" r="0" b="2540"/>
+            <wp:docPr id="5" name="Picture 5"/>
             <wp:cNvGraphicFramePr>
               <a:graphicFrameLocks xmlns:a="http://schemas.openxmlformats.org/drawingml/2006/main" noChangeAspect="1"/>
             </wp:cNvGraphicFramePr>
@@ -3028,7 +2944,7 @@
                   <pic:spPr>
                     <a:xfrm>
                       <a:off x="0" y="0"/>
-                      <a:ext cx="3731720" cy="2073677"/>
+                      <a:ext cx="3844304" cy="2155680"/>
                     </a:xfrm>
                     <a:prstGeom prst="rect">
                       <a:avLst/>
@@ -3069,16 +2985,7 @@
           <w:u w:val="single" w:color="000000"/>
           <w:rtl/>
         </w:rPr>
-        <w:t>הסתכלות קלנדרית</w:t>
-      </w:r>
-      <w:r>
-        <w:rPr>
-          <w:rFonts w:asciiTheme="minorHAnsi" w:hAnsiTheme="minorHAnsi" w:cstheme="minorHAnsi"/>
-          <w:b/>
-          <w:u w:val="single" w:color="000000"/>
-          <w:rtl/>
-        </w:rPr>
-        <w:t>:</w:t>
+        <w:t>הירשמות:</w:t>
       </w:r>
     </w:p>
     <w:p>
@@ -3106,7 +3013,7 @@
           <w:szCs w:val="22"/>
           <w:rtl/>
         </w:rPr>
-        <w:t>4</w:t>
+        <w:t>3</w:t>
       </w:r>
       <w:r>
         <w:rPr>
@@ -3122,13 +3029,49 @@
           <w:szCs w:val="22"/>
           <w:rtl/>
         </w:rPr>
-        <w:t xml:space="preserve">במסך זה המשתמש יוכל לצפות בשבוע מסוים בו יבחר ויראה את מאזן ההוצאות וההכנסות בצורה קלנדרית </w:t>
-      </w:r>
-      <w:r>
-        <w:rPr>
-          <w:rFonts w:asciiTheme="minorHAnsi" w:hAnsiTheme="minorHAnsi" w:cstheme="minorHAnsi"/>
-          <w:szCs w:val="22"/>
-          <w:rtl/>
+        <w:t xml:space="preserve">בהזנת הפרטים המסומנים בכוכבית ולחיצה על כפתור </w:t>
+      </w:r>
+      <w:proofErr w:type="spellStart"/>
+      <w:r>
+        <w:rPr>
+          <w:rFonts w:asciiTheme="minorHAnsi" w:hAnsiTheme="minorHAnsi" w:cstheme="minorHAnsi"/>
+          <w:szCs w:val="22"/>
+        </w:rPr>
+        <w:t>submit</w:t>
+      </w:r>
+      <w:proofErr w:type="spellEnd"/>
+      <w:r>
+        <w:rPr>
+          <w:rFonts w:asciiTheme="minorHAnsi" w:hAnsiTheme="minorHAnsi" w:cstheme="minorHAnsi"/>
+          <w:szCs w:val="22"/>
+          <w:rtl/>
+          <w:lang w:val="en-US"/>
+        </w:rPr>
+        <w:t xml:space="preserve"> המשתמש ירשם אל האתר ויעבור למסך ההתחברות (מסך</w:t>
+      </w:r>
+      <w:r>
+        <w:rPr>
+          <w:rFonts w:asciiTheme="minorHAnsi" w:hAnsiTheme="minorHAnsi" w:cstheme="minorHAnsi"/>
+          <w:szCs w:val="22"/>
+          <w:lang w:val="en-US"/>
+        </w:rPr>
+        <w:t xml:space="preserve"> </w:t>
+      </w:r>
+      <w:r>
+        <w:rPr>
+          <w:rFonts w:asciiTheme="minorHAnsi" w:hAnsiTheme="minorHAnsi" w:cstheme="minorHAnsi"/>
+          <w:szCs w:val="22"/>
+          <w:rtl/>
+          <w:lang w:val="en-US"/>
+        </w:rPr>
+        <w:t>2)</w:t>
+      </w:r>
+      <w:r>
+        <w:rPr>
+          <w:rFonts w:asciiTheme="minorHAnsi" w:hAnsiTheme="minorHAnsi" w:cstheme="minorHAnsi"/>
+          <w:szCs w:val="22"/>
+          <w:rtl/>
+          <w:lang w:val="en-US"/>
         </w:rPr>
         <w:t>.</w:t>
       </w:r>
@@ -3148,7 +3091,6 @@
         <w:jc w:val="left"/>
         <w:rPr>
           <w:rFonts w:asciiTheme="minorHAnsi" w:hAnsiTheme="minorHAnsi" w:cstheme="minorHAnsi"/>
-          <w:noProof/>
           <w:rtl/>
         </w:rPr>
       </w:pPr>
@@ -3158,10 +3100,10 @@
           <w:rtl/>
         </w:rPr>
         <w:drawing>
-          <wp:inline distT="0" distB="0" distL="0" distR="0" wp14:anchorId="2C5131FF" wp14:editId="17158DB2">
-            <wp:extent cx="3283537" cy="1791415"/>
-            <wp:effectExtent l="0" t="0" r="6350" b="0"/>
-            <wp:docPr id="8" name="Picture 8"/>
+          <wp:inline distT="0" distB="0" distL="0" distR="0" wp14:anchorId="2A640E0F" wp14:editId="76816AC5">
+            <wp:extent cx="3708757" cy="2060917"/>
+            <wp:effectExtent l="0" t="0" r="0" b="0"/>
+            <wp:docPr id="7" name="Picture 7"/>
             <wp:cNvGraphicFramePr>
               <a:graphicFrameLocks xmlns:a="http://schemas.openxmlformats.org/drawingml/2006/main" noChangeAspect="1"/>
             </wp:cNvGraphicFramePr>
@@ -3181,7 +3123,7 @@
                   <pic:spPr>
                     <a:xfrm>
                       <a:off x="0" y="0"/>
-                      <a:ext cx="3353469" cy="1829568"/>
+                      <a:ext cx="3731720" cy="2073677"/>
                     </a:xfrm>
                     <a:prstGeom prst="rect">
                       <a:avLst/>
@@ -3222,7 +3164,7 @@
           <w:u w:val="single" w:color="000000"/>
           <w:rtl/>
         </w:rPr>
-        <w:t>מדדי ההוצאות</w:t>
+        <w:t>הסתכלות קלנדרית</w:t>
       </w:r>
       <w:r>
         <w:rPr>
@@ -3259,23 +3201,23 @@
           <w:szCs w:val="22"/>
           <w:rtl/>
         </w:rPr>
-        <w:t>5</w:t>
-      </w:r>
-      <w:r>
-        <w:rPr>
-          <w:rFonts w:asciiTheme="minorHAnsi" w:hAnsiTheme="minorHAnsi" w:cstheme="minorHAnsi"/>
-          <w:szCs w:val="22"/>
-          <w:rtl/>
-        </w:rPr>
-        <w:t xml:space="preserve">: במסך זה המשתמש יוכל לצפות </w:t>
-      </w:r>
-      <w:r>
-        <w:rPr>
-          <w:rFonts w:asciiTheme="minorHAnsi" w:hAnsiTheme="minorHAnsi" w:cstheme="minorHAnsi"/>
-          <w:szCs w:val="22"/>
-          <w:rtl/>
-        </w:rPr>
-        <w:t>במדדי ההוצאות שלו ולשנות את ההסתכלות על המדדים בצורה אגרגטיבית שונה (תאריך בלבד)</w:t>
+        <w:t>4</w:t>
+      </w:r>
+      <w:r>
+        <w:rPr>
+          <w:rFonts w:asciiTheme="minorHAnsi" w:hAnsiTheme="minorHAnsi" w:cstheme="minorHAnsi"/>
+          <w:szCs w:val="22"/>
+          <w:rtl/>
+        </w:rPr>
+        <w:t xml:space="preserve">: </w:t>
+      </w:r>
+      <w:r>
+        <w:rPr>
+          <w:rFonts w:asciiTheme="minorHAnsi" w:hAnsiTheme="minorHAnsi" w:cstheme="minorHAnsi"/>
+          <w:szCs w:val="22"/>
+          <w:rtl/>
+        </w:rPr>
+        <w:t xml:space="preserve">במסך זה המשתמש יוכל לצפות בשבוע מסוים בו יבחר ויראה את מאזן ההוצאות וההכנסות בצורה קלנדרית </w:t>
       </w:r>
       <w:r>
         <w:rPr>
@@ -3292,6 +3234,15 @@
         <w:jc w:val="left"/>
         <w:rPr>
           <w:rFonts w:asciiTheme="minorHAnsi" w:hAnsiTheme="minorHAnsi" w:cstheme="minorHAnsi"/>
+        </w:rPr>
+      </w:pPr>
+    </w:p>
+    <w:p>
+      <w:pPr>
+        <w:ind w:left="364"/>
+        <w:jc w:val="left"/>
+        <w:rPr>
+          <w:rFonts w:asciiTheme="minorHAnsi" w:hAnsiTheme="minorHAnsi" w:cstheme="minorHAnsi"/>
           <w:noProof/>
           <w:rtl/>
         </w:rPr>
@@ -3299,21 +3250,13 @@
       <w:r>
         <w:rPr>
           <w:rFonts w:asciiTheme="minorHAnsi" w:hAnsiTheme="minorHAnsi" w:cstheme="minorHAnsi"/>
-          <w:noProof/>
-        </w:rPr>
-        <w:t xml:space="preserve"> </w:t>
-      </w:r>
-      <w:r>
-        <w:rPr>
-          <w:rFonts w:asciiTheme="minorHAnsi" w:hAnsiTheme="minorHAnsi" w:cstheme="minorHAnsi"/>
-          <w:rtl/>
-          <w:lang w:val="en-US"/>
+          <w:rtl/>
         </w:rPr>
         <w:drawing>
-          <wp:inline distT="0" distB="0" distL="0" distR="0" wp14:anchorId="12342277" wp14:editId="605D51F0">
-            <wp:extent cx="3327094" cy="1828800"/>
-            <wp:effectExtent l="0" t="0" r="635" b="0"/>
-            <wp:docPr id="9" name="Picture 9"/>
+          <wp:inline distT="0" distB="0" distL="0" distR="0" wp14:anchorId="2C5131FF" wp14:editId="17158DB2">
+            <wp:extent cx="3283537" cy="1791415"/>
+            <wp:effectExtent l="0" t="0" r="6350" b="0"/>
+            <wp:docPr id="8" name="Picture 8"/>
             <wp:cNvGraphicFramePr>
               <a:graphicFrameLocks xmlns:a="http://schemas.openxmlformats.org/drawingml/2006/main" noChangeAspect="1"/>
             </wp:cNvGraphicFramePr>
@@ -3333,6 +3276,159 @@
                   <pic:spPr>
                     <a:xfrm>
                       <a:off x="0" y="0"/>
+                      <a:ext cx="3353469" cy="1829568"/>
+                    </a:xfrm>
+                    <a:prstGeom prst="rect">
+                      <a:avLst/>
+                    </a:prstGeom>
+                  </pic:spPr>
+                </pic:pic>
+              </a:graphicData>
+            </a:graphic>
+          </wp:inline>
+        </w:drawing>
+      </w:r>
+    </w:p>
+    <w:p>
+      <w:pPr>
+        <w:spacing w:after="0" w:line="360" w:lineRule="auto"/>
+        <w:ind w:left="0" w:right="0" w:firstLine="0"/>
+        <w:jc w:val="left"/>
+        <w:rPr>
+          <w:rFonts w:asciiTheme="minorHAnsi" w:hAnsiTheme="minorHAnsi" w:cstheme="minorHAnsi"/>
+          <w:b/>
+          <w:u w:val="single" w:color="000000"/>
+          <w:rtl/>
+        </w:rPr>
+      </w:pPr>
+      <w:r>
+        <w:rPr>
+          <w:rFonts w:asciiTheme="minorHAnsi" w:hAnsiTheme="minorHAnsi" w:cstheme="minorHAnsi"/>
+          <w:b/>
+          <w:u w:val="single" w:color="000000"/>
+          <w:rtl/>
+        </w:rPr>
+        <w:t xml:space="preserve">מסך </w:t>
+      </w:r>
+      <w:r>
+        <w:rPr>
+          <w:rFonts w:asciiTheme="minorHAnsi" w:hAnsiTheme="minorHAnsi" w:cstheme="minorHAnsi"/>
+          <w:b/>
+          <w:u w:val="single" w:color="000000"/>
+          <w:rtl/>
+        </w:rPr>
+        <w:t>מדדי ההוצאות</w:t>
+      </w:r>
+      <w:r>
+        <w:rPr>
+          <w:rFonts w:asciiTheme="minorHAnsi" w:hAnsiTheme="minorHAnsi" w:cstheme="minorHAnsi"/>
+          <w:b/>
+          <w:u w:val="single" w:color="000000"/>
+          <w:rtl/>
+        </w:rPr>
+        <w:t>:</w:t>
+      </w:r>
+    </w:p>
+    <w:p>
+      <w:pPr>
+        <w:spacing w:line="256" w:lineRule="auto"/>
+        <w:ind w:right="139"/>
+        <w:jc w:val="left"/>
+        <w:rPr>
+          <w:rFonts w:asciiTheme="minorHAnsi" w:hAnsiTheme="minorHAnsi" w:cstheme="minorHAnsi"/>
+          <w:rtl/>
+          <w:lang w:val="en-US"/>
+        </w:rPr>
+      </w:pPr>
+      <w:r>
+        <w:rPr>
+          <w:rFonts w:asciiTheme="minorHAnsi" w:hAnsiTheme="minorHAnsi" w:cstheme="minorHAnsi"/>
+          <w:szCs w:val="22"/>
+          <w:rtl/>
+        </w:rPr>
+        <w:t xml:space="preserve">מסך </w:t>
+      </w:r>
+      <w:r>
+        <w:rPr>
+          <w:rFonts w:asciiTheme="minorHAnsi" w:hAnsiTheme="minorHAnsi" w:cstheme="minorHAnsi"/>
+          <w:szCs w:val="22"/>
+          <w:rtl/>
+        </w:rPr>
+        <w:t>5</w:t>
+      </w:r>
+      <w:r>
+        <w:rPr>
+          <w:rFonts w:asciiTheme="minorHAnsi" w:hAnsiTheme="minorHAnsi" w:cstheme="minorHAnsi"/>
+          <w:szCs w:val="22"/>
+          <w:rtl/>
+        </w:rPr>
+        <w:t xml:space="preserve">: במסך זה המשתמש יוכל לצפות </w:t>
+      </w:r>
+      <w:r>
+        <w:rPr>
+          <w:rFonts w:asciiTheme="minorHAnsi" w:hAnsiTheme="minorHAnsi" w:cstheme="minorHAnsi"/>
+          <w:szCs w:val="22"/>
+          <w:rtl/>
+        </w:rPr>
+        <w:t>במדדי ההוצאות שלו ולשנות את ההסתכלות על המדדים בצורה אגרגטיבית שונה (תאריך בלבד)</w:t>
+      </w:r>
+      <w:r>
+        <w:rPr>
+          <w:rFonts w:asciiTheme="minorHAnsi" w:hAnsiTheme="minorHAnsi" w:cstheme="minorHAnsi"/>
+          <w:szCs w:val="22"/>
+          <w:rtl/>
+        </w:rPr>
+        <w:t>.</w:t>
+      </w:r>
+    </w:p>
+    <w:p>
+      <w:pPr>
+        <w:ind w:left="364"/>
+        <w:jc w:val="left"/>
+        <w:rPr>
+          <w:rFonts w:asciiTheme="minorHAnsi" w:hAnsiTheme="minorHAnsi" w:cstheme="minorHAnsi"/>
+          <w:noProof/>
+          <w:rtl/>
+        </w:rPr>
+      </w:pPr>
+      <w:r>
+        <w:rPr>
+          <w:rFonts w:asciiTheme="minorHAnsi" w:hAnsiTheme="minorHAnsi" w:cstheme="minorHAnsi"/>
+          <w:noProof/>
+        </w:rPr>
+        <w:lastRenderedPageBreak/>
+        <w:t xml:space="preserve"> </w:t>
+      </w:r>
+      <w:r>
+        <w:rPr>
+          <w:rFonts w:asciiTheme="minorHAnsi" w:hAnsiTheme="minorHAnsi" w:cstheme="minorHAnsi"/>
+          <w:rtl/>
+          <w:lang w:val="en-US"/>
+        </w:rPr>
+        <w:drawing>
+          <wp:inline distT="0" distB="0" distL="0" distR="0" wp14:anchorId="12342277" wp14:editId="605D51F0">
+            <wp:extent cx="3327094" cy="1828800"/>
+            <wp:effectExtent l="0" t="0" r="635" b="0"/>
+            <wp:docPr id="9" name="Picture 9"/>
+            <wp:cNvGraphicFramePr>
+              <a:graphicFrameLocks xmlns:a="http://schemas.openxmlformats.org/drawingml/2006/main" noChangeAspect="1"/>
+            </wp:cNvGraphicFramePr>
+            <a:graphic xmlns:a="http://schemas.openxmlformats.org/drawingml/2006/main">
+              <a:graphicData uri="http://schemas.openxmlformats.org/drawingml/2006/picture">
+                <pic:pic xmlns:pic="http://schemas.openxmlformats.org/drawingml/2006/picture">
+                  <pic:nvPicPr>
+                    <pic:cNvPr id="1" name=""/>
+                    <pic:cNvPicPr/>
+                  </pic:nvPicPr>
+                  <pic:blipFill>
+                    <a:blip r:embed="rId14"/>
+                    <a:stretch>
+                      <a:fillRect/>
+                    </a:stretch>
+                  </pic:blipFill>
+                  <pic:spPr>
+                    <a:xfrm>
+                      <a:off x="0" y="0"/>
                       <a:ext cx="3382934" cy="1859493"/>
                     </a:xfrm>
                     <a:prstGeom prst="rect">
@@ -3409,7 +3505,6 @@
           <w:u w:val="single" w:color="000000"/>
           <w:rtl/>
         </w:rPr>
-        <w:lastRenderedPageBreak/>
         <w:t xml:space="preserve">מסך </w:t>
       </w:r>
       <w:r>
@@ -3614,7 +3709,7 @@
                     <pic:cNvPicPr/>
                   </pic:nvPicPr>
                   <pic:blipFill>
-                    <a:blip r:embed="rId14"/>
+                    <a:blip r:embed="rId15"/>
                     <a:stretch>
                       <a:fillRect/>
                     </a:stretch>

</xml_diff>